<commit_message>
Laba 6 TISD othcet
</commit_message>
<xml_diff>
--- a/3sem/TiSD/Laba6_TISD/Лабораторная работа №6 по дисциплине «Типы и структуры данных».docx
+++ b/3sem/TiSD/Laba6_TISD/Лабораторная работа №6 по дисциплине «Типы и структуры данных».docx
@@ -56,14 +56,7 @@
           <w:sz w:val="28"/>
           <w:szCs w:val="28"/>
         </w:rPr>
-        <w:t>Говязин Сергей</w:t>
-      </w:r>
-      <w:r>
-        <w:rPr>
-          <w:sz w:val="28"/>
-          <w:szCs w:val="28"/>
-        </w:rPr>
-        <w:t xml:space="preserve"> (ИУ7-31)</w:t>
+        <w:t>Говязин Сергей (ИУ7-31)</w:t>
       </w:r>
     </w:p>
     <w:p>
@@ -127,19 +120,7 @@
         <w:rPr>
           <w:b/>
         </w:rPr>
-        <w:t xml:space="preserve">Задание (Вариант </w:t>
-      </w:r>
-      <w:r>
-        <w:rPr>
-          <w:b/>
-        </w:rPr>
-        <w:t>0</w:t>
-      </w:r>
-      <w:r>
-        <w:rPr>
-          <w:b/>
-        </w:rPr>
-        <w:t xml:space="preserve">): </w:t>
+        <w:t xml:space="preserve">Задание (Вариант 0): </w:t>
       </w:r>
     </w:p>
     <w:p>
@@ -259,11 +240,7 @@
       </w:pPr>
       <w:r>
         <w:rPr/>
-        <w:t>Доступ к программе осуществляется через консоль. Вводится непустая строка.</w:t>
-      </w:r>
-      <w:r>
-        <w:rPr/>
-        <w:t xml:space="preserve"> </w:t>
+        <w:t xml:space="preserve">Доступ к программе осуществляется через консоль. Вводится непустая строка. </w:t>
       </w:r>
     </w:p>
     <w:p>
@@ -271,13 +248,17 @@
         <w:pStyle w:val="Normal"/>
         <w:spacing w:before="0" w:after="0"/>
         <w:ind w:left="0" w:right="0" w:hanging="0"/>
-        <w:rPr/>
-      </w:pPr>
-      <w:r>
-        <w:rPr>
-          <w:b/>
-        </w:rPr>
-        <w:t>Тесты</w:t>
+        <w:rPr>
+          <w:b/>
+          <w:b/>
+          <w:bCs/>
+        </w:rPr>
+      </w:pPr>
+      <w:r>
+        <w:rPr>
+          <w:b/>
+          <w:bCs/>
+        </w:rPr>
       </w:r>
     </w:p>
     <w:p>
@@ -285,20 +266,33 @@
         <w:pStyle w:val="Normal"/>
         <w:spacing w:before="0" w:after="0"/>
         <w:ind w:left="0" w:right="0" w:hanging="0"/>
-        <w:rPr/>
-      </w:pPr>
-      <w:r>
-        <w:rPr>
-          <w:b/>
-        </w:rPr>
-        <w:tab/>
-      </w:r>
+        <w:rPr>
+          <w:b/>
+          <w:b/>
+          <w:bCs/>
+        </w:rPr>
+      </w:pPr>
+      <w:r>
+        <w:rPr>
+          <w:b/>
+          <w:bCs/>
+        </w:rPr>
+        <w:t>Выходные данные:</w:t>
+      </w:r>
+    </w:p>
+    <w:p>
+      <w:pPr>
+        <w:pStyle w:val="Normal"/>
+        <w:spacing w:before="0" w:after="0"/>
+        <w:ind w:left="0" w:right="0" w:hanging="0"/>
+        <w:rPr/>
+      </w:pPr>
       <w:r>
         <w:rPr>
           <w:b w:val="false"/>
           <w:bCs w:val="false"/>
         </w:rPr>
-        <w:t>Проверить ввод пустой строки, строки без повторяющихся букв, строки, состоящей из одинаковых букв</w:t>
+        <w:t>1) PNG-рисунок дерева, построенного на основе символов введенной строки, с выделением повторяющихся символов цветом.</w:t>
       </w:r>
     </w:p>
     <w:p>
@@ -309,25 +303,138 @@
         <w:rPr/>
       </w:pPr>
       <w:r>
-        <w:rPr/>
-      </w:r>
-    </w:p>
-    <w:p>
-      <w:pPr>
-        <w:pStyle w:val="Normal"/>
-        <w:spacing w:before="0" w:after="0"/>
-        <w:ind w:left="0" w:right="0" w:firstLine="720"/>
-        <w:rPr/>
-      </w:pPr>
-      <w:r>
-        <w:rPr/>
-        <w:t xml:space="preserve"> </w:t>
-      </w:r>
-    </w:p>
-    <w:p>
-      <w:pPr>
-        <w:pStyle w:val="Normal"/>
-        <w:spacing w:before="0" w:after="0"/>
+        <w:rPr>
+          <w:b w:val="false"/>
+          <w:bCs w:val="false"/>
+        </w:rPr>
+        <w:t>2) PNG-рисунок дерева, построенного на основе символов введенной строки, без повторяющихся символов</w:t>
+      </w:r>
+    </w:p>
+    <w:p>
+      <w:pPr>
+        <w:pStyle w:val="Normal"/>
+        <w:spacing w:before="0" w:after="0"/>
+        <w:ind w:left="0" w:right="0" w:hanging="0"/>
+        <w:rPr/>
+      </w:pPr>
+      <w:r>
+        <w:rPr>
+          <w:b w:val="false"/>
+          <w:bCs w:val="false"/>
+        </w:rPr>
+        <w:t>3) Оставшиеся после удаления элементы дерева при постфиксном обходе</w:t>
+      </w:r>
+    </w:p>
+    <w:p>
+      <w:pPr>
+        <w:pStyle w:val="Normal"/>
+        <w:spacing w:before="0" w:after="0"/>
+        <w:ind w:left="0" w:right="0" w:hanging="0"/>
+        <w:rPr/>
+      </w:pPr>
+      <w:r>
+        <w:rPr>
+          <w:b w:val="false"/>
+          <w:bCs w:val="false"/>
+        </w:rPr>
+        <w:t>4) Время удаления повторяющихся элементов из строки (реализация ДЕРЕВОМ)</w:t>
+      </w:r>
+    </w:p>
+    <w:p>
+      <w:pPr>
+        <w:pStyle w:val="Normal"/>
+        <w:spacing w:before="0" w:after="0"/>
+        <w:ind w:left="0" w:right="0" w:hanging="0"/>
+        <w:rPr/>
+      </w:pPr>
+      <w:r>
+        <w:rPr>
+          <w:b w:val="false"/>
+          <w:bCs w:val="false"/>
+        </w:rPr>
+        <w:t>5) Время удаления повторяющихся элементов из строки (реализация СТАНДАРТНАЯ)</w:t>
+      </w:r>
+    </w:p>
+    <w:p>
+      <w:pPr>
+        <w:pStyle w:val="Normal"/>
+        <w:spacing w:before="0" w:after="0"/>
+        <w:ind w:left="0" w:right="0" w:hanging="0"/>
+        <w:rPr>
+          <w:b w:val="false"/>
+          <w:b w:val="false"/>
+          <w:bCs w:val="false"/>
+        </w:rPr>
+      </w:pPr>
+      <w:r>
+        <w:rPr/>
+      </w:r>
+    </w:p>
+    <w:p>
+      <w:pPr>
+        <w:pStyle w:val="Normal"/>
+        <w:spacing w:before="0" w:after="0"/>
+        <w:ind w:left="0" w:right="0" w:hanging="0"/>
+        <w:rPr>
+          <w:b/>
+          <w:b/>
+          <w:bCs/>
+        </w:rPr>
+      </w:pPr>
+      <w:r>
+        <w:rPr>
+          <w:b/>
+          <w:bCs/>
+        </w:rPr>
+        <w:t>Аварийные ситуации:</w:t>
+      </w:r>
+    </w:p>
+    <w:p>
+      <w:pPr>
+        <w:pStyle w:val="Normal"/>
+        <w:spacing w:before="0" w:after="0"/>
+        <w:ind w:left="0" w:right="0" w:hanging="0"/>
+        <w:rPr>
+          <w:b/>
+          <w:b/>
+          <w:bCs/>
+        </w:rPr>
+      </w:pPr>
+      <w:r>
+        <w:rPr>
+          <w:b/>
+          <w:bCs/>
+        </w:rPr>
+        <w:tab/>
+      </w:r>
+      <w:r>
+        <w:rPr>
+          <w:b w:val="false"/>
+          <w:bCs w:val="false"/>
+        </w:rPr>
+        <w:t>Введена пустая строка — запросить ввод строки заново.</w:t>
+      </w:r>
+    </w:p>
+    <w:p>
+      <w:pPr>
+        <w:pStyle w:val="Normal"/>
+        <w:spacing w:before="0" w:after="0"/>
+        <w:ind w:left="0" w:right="0" w:hanging="0"/>
+        <w:rPr>
+          <w:b w:val="false"/>
+          <w:b w:val="false"/>
+          <w:bCs w:val="false"/>
+        </w:rPr>
+      </w:pPr>
+      <w:r>
+        <w:rPr/>
+      </w:r>
+    </w:p>
+    <w:p>
+      <w:pPr>
+        <w:pStyle w:val="Normal"/>
+        <w:spacing w:before="0" w:after="0"/>
+        <w:ind w:left="0" w:right="0" w:hanging="0"/>
         <w:rPr/>
       </w:pPr>
       <w:r>
@@ -341,43 +448,22 @@
       <w:pPr>
         <w:pStyle w:val="Normal"/>
         <w:spacing w:before="0" w:after="0"/>
-        <w:rPr/>
-      </w:pPr>
-      <w:r>
-        <w:rPr/>
-        <w:t xml:space="preserve">1) </w:t>
-      </w:r>
-      <w:r>
-        <w:rPr/>
-        <w:t>Интерфейс</w:t>
-      </w:r>
-    </w:p>
-    <w:p>
-      <w:pPr>
-        <w:pStyle w:val="Normal"/>
-        <w:spacing w:before="0" w:after="0"/>
-        <w:rPr/>
-      </w:pPr>
-      <w:r>
-        <w:rPr/>
-      </w:r>
-    </w:p>
-    <w:p>
-      <w:pPr>
-        <w:pStyle w:val="Normal"/>
-        <w:spacing w:before="0" w:after="0"/>
-        <w:rPr/>
-      </w:pPr>
-      <w:r>
-        <w:rPr/>
+        <w:ind w:left="0" w:right="0" w:hanging="0"/>
+        <w:rPr/>
+      </w:pPr>
+      <w:r>
+        <w:rPr/>
+        <w:t>1</w:t>
+      </w:r>
+      <w:r>
         <w:drawing>
           <wp:anchor behindDoc="0" distT="0" distB="0" distL="0" distR="0" simplePos="0" locked="0" layoutInCell="1" allowOverlap="1" relativeHeight="2">
             <wp:simplePos x="0" y="0"/>
             <wp:positionH relativeFrom="column">
-              <wp:align>center</wp:align>
+              <wp:posOffset>84455</wp:posOffset>
             </wp:positionH>
             <wp:positionV relativeFrom="paragraph">
-              <wp:posOffset>635</wp:posOffset>
+              <wp:posOffset>380365</wp:posOffset>
             </wp:positionV>
             <wp:extent cx="5410200" cy="1400175"/>
             <wp:effectExtent l="0" t="0" r="0" b="0"/>
@@ -421,80 +507,164 @@
           </wp:anchor>
         </w:drawing>
       </w:r>
-    </w:p>
-    <w:p>
-      <w:pPr>
-        <w:pStyle w:val="Normal"/>
-        <w:spacing w:before="0" w:after="0"/>
-        <w:rPr/>
-      </w:pPr>
-      <w:r>
-        <w:rPr/>
-        <w:t xml:space="preserve">2) Отображение дерева </w:t>
-      </w:r>
-    </w:p>
-    <w:p>
-      <w:pPr>
-        <w:pStyle w:val="Normal"/>
-        <w:spacing w:before="0" w:after="0"/>
-        <w:jc w:val="center"/>
-        <w:rPr/>
-      </w:pPr>
-      <w:r>
-        <w:rPr/>
-      </w:r>
-    </w:p>
-    <w:p>
-      <w:pPr>
-        <w:pStyle w:val="Normal"/>
-        <w:spacing w:before="0" w:after="0"/>
-        <w:ind w:left="720" w:right="0" w:hanging="0"/>
-        <w:rPr/>
-      </w:pPr>
-      <w:r>
-        <w:rPr/>
-      </w:r>
-    </w:p>
-    <w:p>
-      <w:pPr>
-        <w:pStyle w:val="Normal"/>
-        <w:spacing w:before="0" w:after="0"/>
-        <w:rPr/>
-      </w:pPr>
-      <w:r>
-        <w:rPr/>
-      </w:r>
-    </w:p>
-    <w:p>
-      <w:pPr>
-        <w:pStyle w:val="Normal"/>
-        <w:spacing w:before="0" w:after="0"/>
-        <w:rPr/>
-      </w:pPr>
-      <w:r>
-        <w:rPr/>
-      </w:r>
-    </w:p>
-    <w:p>
-      <w:pPr>
-        <w:pStyle w:val="Normal"/>
-        <w:spacing w:before="0" w:after="0"/>
-        <w:ind w:left="720" w:right="0" w:firstLine="720"/>
-        <w:rPr/>
-      </w:pPr>
-      <w:r>
-        <w:rPr/>
-      </w:r>
-    </w:p>
-    <w:p>
-      <w:pPr>
-        <w:pStyle w:val="Normal"/>
-        <w:spacing w:before="0" w:after="0"/>
-        <w:ind w:left="720" w:right="0" w:firstLine="720"/>
-        <w:rPr/>
-      </w:pPr>
-      <w:r>
-        <w:rPr/>
+      <w:r>
+        <w:rPr/>
+        <w:t>)</w:t>
+      </w:r>
+      <w:r>
+        <w:rPr/>
+        <w:t xml:space="preserve"> Интерфейс</w:t>
+      </w:r>
+    </w:p>
+    <w:p>
+      <w:pPr>
+        <w:pStyle w:val="Normal"/>
+        <w:spacing w:before="0" w:after="0"/>
+        <w:rPr/>
+      </w:pPr>
+      <w:r>
+        <w:rPr/>
+      </w:r>
+    </w:p>
+    <w:p>
+      <w:pPr>
+        <w:pStyle w:val="Normal"/>
+        <w:spacing w:before="0" w:after="0"/>
+        <w:rPr/>
+      </w:pPr>
+      <w:r>
+        <w:rPr/>
+      </w:r>
+    </w:p>
+    <w:p>
+      <w:pPr>
+        <w:pStyle w:val="Normal"/>
+        <w:spacing w:before="0" w:after="0"/>
+        <w:rPr/>
+      </w:pPr>
+      <w:r>
+        <w:rPr/>
+      </w:r>
+    </w:p>
+    <w:p>
+      <w:pPr>
+        <w:pStyle w:val="Normal"/>
+        <w:spacing w:before="0" w:after="0"/>
+        <w:rPr/>
+      </w:pPr>
+      <w:r>
+        <w:rPr/>
+        <w:t>2) Отображение дерева</w:t>
+      </w:r>
+    </w:p>
+    <w:p>
+      <w:pPr>
+        <w:pStyle w:val="Normal"/>
+        <w:spacing w:before="0" w:after="0"/>
+        <w:rPr/>
+      </w:pPr>
+      <w:r>
+        <w:rPr/>
+        <w:drawing>
+          <wp:anchor behindDoc="0" distT="0" distB="0" distL="0" distR="0" simplePos="0" locked="0" layoutInCell="1" allowOverlap="1" relativeHeight="3">
+            <wp:simplePos x="0" y="0"/>
+            <wp:positionH relativeFrom="column">
+              <wp:posOffset>146685</wp:posOffset>
+            </wp:positionH>
+            <wp:positionV relativeFrom="paragraph">
+              <wp:posOffset>6350</wp:posOffset>
+            </wp:positionV>
+            <wp:extent cx="1704975" cy="1476375"/>
+            <wp:effectExtent l="0" t="0" r="0" b="0"/>
+            <wp:wrapTopAndBottom/>
+            <wp:docPr id="2" name="Изображение2" descr=""/>
+            <wp:cNvGraphicFramePr>
+              <a:graphicFrameLocks xmlns:a="http://schemas.openxmlformats.org/drawingml/2006/main" noChangeAspect="1"/>
+            </wp:cNvGraphicFramePr>
+            <a:graphic xmlns:a="http://schemas.openxmlformats.org/drawingml/2006/main">
+              <a:graphicData uri="http://schemas.openxmlformats.org/drawingml/2006/picture">
+                <pic:pic xmlns:pic="http://schemas.openxmlformats.org/drawingml/2006/picture">
+                  <pic:nvPicPr>
+                    <pic:cNvPr id="2" name="Изображение2" descr=""/>
+                    <pic:cNvPicPr>
+                      <a:picLocks noChangeAspect="1" noChangeArrowheads="1"/>
+                    </pic:cNvPicPr>
+                  </pic:nvPicPr>
+                  <pic:blipFill>
+                    <a:blip r:embed="rId3"/>
+                    <a:stretch>
+                      <a:fillRect/>
+                    </a:stretch>
+                  </pic:blipFill>
+                  <pic:spPr bwMode="auto">
+                    <a:xfrm>
+                      <a:off x="0" y="0"/>
+                      <a:ext cx="1704975" cy="1476375"/>
+                    </a:xfrm>
+                    <a:prstGeom prst="rect">
+                      <a:avLst/>
+                    </a:prstGeom>
+                    <a:ln w="635">
+                      <a:solidFill>
+                        <a:srgbClr val="000080"/>
+                      </a:solidFill>
+                    </a:ln>
+                  </pic:spPr>
+                </pic:pic>
+              </a:graphicData>
+            </a:graphic>
+          </wp:anchor>
+        </w:drawing>
+        <w:drawing>
+          <wp:anchor behindDoc="0" distT="0" distB="0" distL="0" distR="0" simplePos="0" locked="0" layoutInCell="1" allowOverlap="1" relativeHeight="4">
+            <wp:simplePos x="0" y="0"/>
+            <wp:positionH relativeFrom="column">
+              <wp:posOffset>2718435</wp:posOffset>
+            </wp:positionH>
+            <wp:positionV relativeFrom="paragraph">
+              <wp:posOffset>118745</wp:posOffset>
+            </wp:positionV>
+            <wp:extent cx="790575" cy="2390775"/>
+            <wp:effectExtent l="0" t="0" r="0" b="0"/>
+            <wp:wrapTopAndBottom/>
+            <wp:docPr id="3" name="Изображение3" descr=""/>
+            <wp:cNvGraphicFramePr>
+              <a:graphicFrameLocks xmlns:a="http://schemas.openxmlformats.org/drawingml/2006/main" noChangeAspect="1"/>
+            </wp:cNvGraphicFramePr>
+            <a:graphic xmlns:a="http://schemas.openxmlformats.org/drawingml/2006/main">
+              <a:graphicData uri="http://schemas.openxmlformats.org/drawingml/2006/picture">
+                <pic:pic xmlns:pic="http://schemas.openxmlformats.org/drawingml/2006/picture">
+                  <pic:nvPicPr>
+                    <pic:cNvPr id="3" name="Изображение3" descr=""/>
+                    <pic:cNvPicPr>
+                      <a:picLocks noChangeAspect="1" noChangeArrowheads="1"/>
+                    </pic:cNvPicPr>
+                  </pic:nvPicPr>
+                  <pic:blipFill>
+                    <a:blip r:embed="rId4"/>
+                    <a:stretch>
+                      <a:fillRect/>
+                    </a:stretch>
+                  </pic:blipFill>
+                  <pic:spPr bwMode="auto">
+                    <a:xfrm>
+                      <a:off x="0" y="0"/>
+                      <a:ext cx="790575" cy="2390775"/>
+                    </a:xfrm>
+                    <a:prstGeom prst="rect">
+                      <a:avLst/>
+                    </a:prstGeom>
+                    <a:ln w="635">
+                      <a:solidFill>
+                        <a:srgbClr val="000000"/>
+                      </a:solidFill>
+                    </a:ln>
+                  </pic:spPr>
+                </pic:pic>
+              </a:graphicData>
+            </a:graphic>
+          </wp:anchor>
+        </w:drawing>
       </w:r>
     </w:p>
     <w:p>
@@ -544,863 +714,872 @@
         </w:rPr>
       </w:pPr>
       <w:r>
-        <w:rPr/>
-      </w:r>
-    </w:p>
-    <w:p>
-      <w:pPr>
-        <w:pStyle w:val="Normal"/>
-        <w:spacing w:before="0" w:after="0"/>
-        <w:ind w:left="0" w:right="0" w:hanging="0"/>
-        <w:rPr/>
-      </w:pPr>
-      <w:r>
         <w:rPr>
           <w:b/>
           <w:sz w:val="18"/>
           <w:szCs w:val="18"/>
           <w:highlight w:val="white"/>
         </w:rPr>
-        <w:t>Node — вершина дерева</w:t>
-      </w:r>
-    </w:p>
-    <w:p>
-      <w:pPr>
-        <w:pStyle w:val="Style15"/>
+      </w:r>
+    </w:p>
+    <w:p>
+      <w:pPr>
+        <w:pStyle w:val="Normal"/>
         <w:spacing w:before="0" w:after="0"/>
         <w:ind w:left="0" w:right="0" w:hanging="0"/>
-        <w:rPr>
-          <w:b/>
-          <w:color w:val="000080"/>
-        </w:rPr>
-      </w:pPr>
-      <w:r>
-        <w:rPr>
-          <w:rFonts w:ascii="DejaVu Sans Mono" w:hAnsi="DejaVu Sans Mono"/>
-          <w:color w:val="000000"/>
-        </w:rPr>
-      </w:r>
-    </w:p>
-    <w:p>
-      <w:pPr>
-        <w:pStyle w:val="Style15"/>
-        <w:spacing w:before="0" w:after="0"/>
-        <w:ind w:left="0" w:right="0" w:hanging="0"/>
-        <w:rPr>
-          <w:rFonts w:ascii="DejaVu Sans Mono" w:hAnsi="DejaVu Sans Mono"/>
-          <w:color w:val="000000"/>
-        </w:rPr>
-      </w:pPr>
-      <w:r>
-        <w:rPr>
-          <w:rFonts w:ascii="DejaVu Sans Mono" w:hAnsi="DejaVu Sans Mono"/>
-          <w:b/>
-          <w:color w:val="000080"/>
-        </w:rPr>
-        <w:t>template</w:t>
-      </w:r>
-      <w:r>
-        <w:rPr>
-          <w:rFonts w:ascii="DejaVu Sans Mono" w:hAnsi="DejaVu Sans Mono"/>
-          <w:color w:val="000000"/>
-        </w:rPr>
-        <w:t>&lt;</w:t>
-      </w:r>
-      <w:r>
-        <w:rPr>
-          <w:rFonts w:ascii="DejaVu Sans Mono" w:hAnsi="DejaVu Sans Mono"/>
-          <w:b/>
-          <w:color w:val="000080"/>
-        </w:rPr>
-        <w:t xml:space="preserve">class </w:t>
-      </w:r>
-      <w:r>
-        <w:rPr>
-          <w:rFonts w:ascii="DejaVu Sans Mono" w:hAnsi="DejaVu Sans Mono"/>
-          <w:color w:val="371F80"/>
-        </w:rPr>
-        <w:t>T</w:t>
-      </w:r>
-      <w:r>
-        <w:rPr>
-          <w:rFonts w:ascii="DejaVu Sans Mono" w:hAnsi="DejaVu Sans Mono"/>
-          <w:color w:val="000000"/>
-        </w:rPr>
-        <w:t>&gt;</w:t>
-      </w:r>
-    </w:p>
-    <w:p>
-      <w:pPr>
-        <w:pStyle w:val="Style15"/>
-        <w:shd w:fill="FFFFFF" w:val="clear"/>
-        <w:rPr>
-          <w:rFonts w:ascii="DejaVu Sans Mono" w:hAnsi="DejaVu Sans Mono"/>
-          <w:color w:val="000000"/>
-        </w:rPr>
-      </w:pPr>
-      <w:r>
-        <w:rPr>
-          <w:rFonts w:ascii="DejaVu Sans Mono" w:hAnsi="DejaVu Sans Mono"/>
-          <w:b/>
-          <w:color w:val="000080"/>
-        </w:rPr>
-        <w:t xml:space="preserve">struct </w:t>
-      </w:r>
-      <w:r>
-        <w:rPr>
-          <w:rFonts w:ascii="DejaVu Sans Mono" w:hAnsi="DejaVu Sans Mono"/>
-          <w:color w:val="008080"/>
-        </w:rPr>
-        <w:t xml:space="preserve">Node </w:t>
-      </w:r>
-      <w:r>
-        <w:rPr>
-          <w:rFonts w:ascii="DejaVu Sans Mono" w:hAnsi="DejaVu Sans Mono"/>
-          <w:color w:val="000000"/>
-        </w:rPr>
-        <w:t>{</w:t>
-      </w:r>
-    </w:p>
-    <w:p>
-      <w:pPr>
-        <w:pStyle w:val="Style15"/>
-        <w:shd w:fill="FFFFFF" w:val="clear"/>
-        <w:rPr>
-          <w:color w:val="000000"/>
-        </w:rPr>
-      </w:pPr>
-      <w:r>
-        <w:rPr>
-          <w:color w:val="000000"/>
-        </w:rPr>
-        <w:t xml:space="preserve">    </w:t>
-      </w:r>
-      <w:r>
-        <w:rPr>
-          <w:rFonts w:ascii="DejaVu Sans Mono" w:hAnsi="DejaVu Sans Mono"/>
-          <w:color w:val="008080"/>
-        </w:rPr>
-        <w:t>Node</w:t>
-      </w:r>
-      <w:r>
-        <w:rPr>
-          <w:rFonts w:ascii="DejaVu Sans Mono" w:hAnsi="DejaVu Sans Mono"/>
-          <w:color w:val="000000"/>
-        </w:rPr>
-        <w:t>&lt;</w:t>
-      </w:r>
-      <w:r>
-        <w:rPr>
-          <w:rFonts w:ascii="DejaVu Sans Mono" w:hAnsi="DejaVu Sans Mono"/>
-          <w:color w:val="371F80"/>
-        </w:rPr>
-        <w:t>T</w:t>
-      </w:r>
-      <w:r>
-        <w:rPr>
-          <w:rFonts w:ascii="DejaVu Sans Mono" w:hAnsi="DejaVu Sans Mono"/>
-          <w:color w:val="000000"/>
-        </w:rPr>
-        <w:t>&gt; *</w:t>
-      </w:r>
-      <w:r>
-        <w:rPr>
-          <w:rFonts w:ascii="DejaVu Sans Mono" w:hAnsi="DejaVu Sans Mono"/>
-          <w:color w:val="660E7A"/>
-        </w:rPr>
-        <w:t xml:space="preserve">left </w:t>
-      </w:r>
-      <w:r>
-        <w:rPr>
-          <w:rFonts w:ascii="DejaVu Sans Mono" w:hAnsi="DejaVu Sans Mono"/>
-          <w:color w:val="000000"/>
-        </w:rPr>
-        <w:t xml:space="preserve">= </w:t>
-      </w:r>
-      <w:r>
-        <w:rPr>
-          <w:rFonts w:ascii="DejaVu Sans Mono" w:hAnsi="DejaVu Sans Mono"/>
-          <w:b/>
-          <w:color w:val="1F542E"/>
-        </w:rPr>
-        <w:t>NULL</w:t>
-      </w:r>
-      <w:r>
-        <w:rPr>
-          <w:rFonts w:ascii="DejaVu Sans Mono" w:hAnsi="DejaVu Sans Mono"/>
-          <w:color w:val="000000"/>
-        </w:rPr>
-        <w:t>;</w:t>
-      </w:r>
-    </w:p>
-    <w:p>
-      <w:pPr>
-        <w:pStyle w:val="Style15"/>
-        <w:shd w:fill="FFFFFF" w:val="clear"/>
-        <w:rPr>
-          <w:color w:val="000000"/>
-        </w:rPr>
-      </w:pPr>
-      <w:r>
-        <w:rPr>
-          <w:color w:val="000000"/>
-        </w:rPr>
-        <w:t xml:space="preserve">    </w:t>
-      </w:r>
-      <w:r>
-        <w:rPr>
-          <w:rFonts w:ascii="DejaVu Sans Mono" w:hAnsi="DejaVu Sans Mono"/>
-          <w:color w:val="008080"/>
-        </w:rPr>
-        <w:t>Node</w:t>
-      </w:r>
-      <w:r>
-        <w:rPr>
-          <w:rFonts w:ascii="DejaVu Sans Mono" w:hAnsi="DejaVu Sans Mono"/>
-          <w:color w:val="000000"/>
-        </w:rPr>
-        <w:t>&lt;</w:t>
-      </w:r>
-      <w:r>
-        <w:rPr>
-          <w:rFonts w:ascii="DejaVu Sans Mono" w:hAnsi="DejaVu Sans Mono"/>
-          <w:color w:val="371F80"/>
-        </w:rPr>
-        <w:t>T</w:t>
-      </w:r>
-      <w:r>
-        <w:rPr>
-          <w:rFonts w:ascii="DejaVu Sans Mono" w:hAnsi="DejaVu Sans Mono"/>
-          <w:color w:val="000000"/>
-        </w:rPr>
-        <w:t>&gt; *</w:t>
-      </w:r>
-      <w:r>
-        <w:rPr>
-          <w:rFonts w:ascii="DejaVu Sans Mono" w:hAnsi="DejaVu Sans Mono"/>
-          <w:color w:val="660E7A"/>
-        </w:rPr>
-        <w:t xml:space="preserve">right </w:t>
-      </w:r>
-      <w:r>
-        <w:rPr>
-          <w:rFonts w:ascii="DejaVu Sans Mono" w:hAnsi="DejaVu Sans Mono"/>
-          <w:color w:val="000000"/>
-        </w:rPr>
-        <w:t xml:space="preserve">= </w:t>
-      </w:r>
-      <w:r>
-        <w:rPr>
-          <w:rFonts w:ascii="DejaVu Sans Mono" w:hAnsi="DejaVu Sans Mono"/>
-          <w:b/>
-          <w:color w:val="1F542E"/>
-        </w:rPr>
-        <w:t>NULL</w:t>
-      </w:r>
-      <w:r>
-        <w:rPr>
-          <w:rFonts w:ascii="DejaVu Sans Mono" w:hAnsi="DejaVu Sans Mono"/>
-          <w:color w:val="000000"/>
-        </w:rPr>
-        <w:t>;</w:t>
-      </w:r>
-    </w:p>
-    <w:p>
-      <w:pPr>
-        <w:pStyle w:val="Style15"/>
-        <w:shd w:fill="FFFFFF" w:val="clear"/>
-        <w:rPr>
-          <w:color w:val="000000"/>
-        </w:rPr>
-      </w:pPr>
-      <w:r>
-        <w:rPr>
-          <w:color w:val="000000"/>
-        </w:rPr>
-        <w:t xml:space="preserve">    </w:t>
-      </w:r>
-      <w:r>
-        <w:rPr>
-          <w:rFonts w:ascii="DejaVu Sans Mono" w:hAnsi="DejaVu Sans Mono"/>
-          <w:color w:val="371F80"/>
-        </w:rPr>
-        <w:t xml:space="preserve">T </w:t>
-      </w:r>
-      <w:r>
-        <w:rPr>
-          <w:rFonts w:ascii="DejaVu Sans Mono" w:hAnsi="DejaVu Sans Mono"/>
-          <w:color w:val="660E7A"/>
-        </w:rPr>
-        <w:t>data</w:t>
-      </w:r>
-      <w:r>
-        <w:rPr>
-          <w:rFonts w:ascii="DejaVu Sans Mono" w:hAnsi="DejaVu Sans Mono"/>
-          <w:color w:val="000000"/>
-        </w:rPr>
-        <w:t>;</w:t>
-      </w:r>
-    </w:p>
-    <w:p>
-      <w:pPr>
-        <w:pStyle w:val="Style15"/>
-        <w:shd w:fill="FFFFFF" w:val="clear"/>
-        <w:rPr>
-          <w:color w:val="000000"/>
-        </w:rPr>
-      </w:pPr>
-      <w:r>
-        <w:rPr>
-          <w:color w:val="000000"/>
-        </w:rPr>
-        <w:t xml:space="preserve">    </w:t>
-      </w:r>
-      <w:r>
-        <w:rPr>
-          <w:rFonts w:ascii="DejaVu Sans Mono" w:hAnsi="DejaVu Sans Mono"/>
-          <w:b/>
-          <w:color w:val="000080"/>
-        </w:rPr>
-        <w:t xml:space="preserve">unsigned int </w:t>
-      </w:r>
-      <w:r>
-        <w:rPr>
-          <w:rFonts w:ascii="DejaVu Sans Mono" w:hAnsi="DejaVu Sans Mono"/>
-          <w:color w:val="660E7A"/>
-        </w:rPr>
-        <w:t>id</w:t>
-      </w:r>
-      <w:r>
-        <w:rPr>
-          <w:rFonts w:ascii="DejaVu Sans Mono" w:hAnsi="DejaVu Sans Mono"/>
-          <w:color w:val="000000"/>
-        </w:rPr>
-        <w:t>;</w:t>
-      </w:r>
-    </w:p>
-    <w:p>
-      <w:pPr>
-        <w:pStyle w:val="Style15"/>
-        <w:shd w:fill="FFFFFF" w:val="clear"/>
-        <w:rPr>
-          <w:color w:val="000000"/>
-        </w:rPr>
-      </w:pPr>
-      <w:r>
-        <w:rPr>
-          <w:color w:val="000000"/>
-        </w:rPr>
-        <w:t xml:space="preserve">    </w:t>
-      </w:r>
-      <w:r>
-        <w:rPr>
-          <w:rFonts w:ascii="DejaVu Sans Mono" w:hAnsi="DejaVu Sans Mono"/>
-          <w:color w:val="000000"/>
-        </w:rPr>
-        <w:t>Node(</w:t>
-      </w:r>
-      <w:r>
-        <w:rPr>
-          <w:rFonts w:ascii="DejaVu Sans Mono" w:hAnsi="DejaVu Sans Mono"/>
-          <w:color w:val="371F80"/>
-        </w:rPr>
-        <w:t xml:space="preserve">T </w:t>
-      </w:r>
-      <w:r>
-        <w:rPr>
-          <w:rFonts w:ascii="DejaVu Sans Mono" w:hAnsi="DejaVu Sans Mono"/>
-          <w:color w:val="000000"/>
-        </w:rPr>
-        <w:t xml:space="preserve">_data, </w:t>
-      </w:r>
-      <w:r>
-        <w:rPr>
-          <w:rFonts w:ascii="DejaVu Sans Mono" w:hAnsi="DejaVu Sans Mono"/>
-          <w:b/>
-          <w:color w:val="000080"/>
-        </w:rPr>
-        <w:t xml:space="preserve">unsigned int </w:t>
-      </w:r>
-      <w:r>
-        <w:rPr>
-          <w:rFonts w:ascii="DejaVu Sans Mono" w:hAnsi="DejaVu Sans Mono"/>
-          <w:color w:val="000000"/>
-        </w:rPr>
-        <w:t xml:space="preserve">_id) : </w:t>
-      </w:r>
-      <w:r>
-        <w:rPr>
-          <w:rFonts w:ascii="DejaVu Sans Mono" w:hAnsi="DejaVu Sans Mono"/>
-          <w:color w:val="660E7A"/>
-        </w:rPr>
-        <w:t>data</w:t>
-      </w:r>
-      <w:r>
-        <w:rPr>
-          <w:rFonts w:ascii="DejaVu Sans Mono" w:hAnsi="DejaVu Sans Mono"/>
-          <w:color w:val="000000"/>
-        </w:rPr>
-        <w:t xml:space="preserve">(_data), </w:t>
-      </w:r>
-      <w:r>
-        <w:rPr>
-          <w:rFonts w:ascii="DejaVu Sans Mono" w:hAnsi="DejaVu Sans Mono"/>
-          <w:color w:val="660E7A"/>
-        </w:rPr>
-        <w:t>id</w:t>
-      </w:r>
-      <w:r>
-        <w:rPr>
-          <w:rFonts w:ascii="DejaVu Sans Mono" w:hAnsi="DejaVu Sans Mono"/>
-          <w:color w:val="000000"/>
-        </w:rPr>
-        <w:t>(_id) {}</w:t>
-      </w:r>
-    </w:p>
-    <w:p>
-      <w:pPr>
-        <w:pStyle w:val="Style15"/>
-        <w:shd w:fill="FFFFFF" w:val="clear"/>
-        <w:spacing w:before="0" w:after="283"/>
-        <w:rPr>
-          <w:rFonts w:ascii="DejaVu Sans Mono" w:hAnsi="DejaVu Sans Mono"/>
-          <w:color w:val="000000"/>
-        </w:rPr>
-      </w:pPr>
-      <w:r>
-        <w:rPr>
-          <w:rFonts w:ascii="DejaVu Sans Mono" w:hAnsi="DejaVu Sans Mono"/>
-          <w:color w:val="000000"/>
-        </w:rPr>
-        <w:t>};</w:t>
-      </w:r>
-    </w:p>
-    <w:p>
-      <w:pPr>
-        <w:pStyle w:val="Style15"/>
-        <w:shd w:fill="FFFFFF" w:val="clear"/>
-        <w:spacing w:before="0" w:after="283"/>
-        <w:rPr>
-          <w:rFonts w:ascii="Arial" w:hAnsi="Arial"/>
-          <w:b/>
-          <w:b/>
-          <w:bCs/>
-          <w:color w:val="000000"/>
-          <w:sz w:val="18"/>
-          <w:szCs w:val="18"/>
-        </w:rPr>
-      </w:pPr>
-      <w:r>
-        <w:rPr>
-          <w:rFonts w:ascii="Arial" w:hAnsi="Arial"/>
-          <w:b/>
-          <w:bCs/>
-          <w:color w:val="000000"/>
-          <w:sz w:val="18"/>
-          <w:szCs w:val="18"/>
-        </w:rPr>
-        <w:t>Интерфейс — набор методов дерева</w:t>
-      </w:r>
-    </w:p>
-    <w:p>
-      <w:pPr>
-        <w:pStyle w:val="Style15"/>
-        <w:spacing w:before="0" w:after="0"/>
-        <w:ind w:left="0" w:right="0" w:hanging="0"/>
-        <w:rPr>
-          <w:rFonts w:ascii="DejaVu Sans Mono" w:hAnsi="DejaVu Sans Mono"/>
-          <w:color w:val="000000"/>
-        </w:rPr>
-      </w:pPr>
-      <w:r>
-        <w:rPr>
-          <w:rFonts w:ascii="DejaVu Sans Mono" w:hAnsi="DejaVu Sans Mono"/>
-          <w:b/>
-          <w:color w:val="000080"/>
-        </w:rPr>
-        <w:t xml:space="preserve">void </w:t>
-      </w:r>
-      <w:r>
-        <w:rPr>
-          <w:rFonts w:ascii="DejaVu Sans Mono" w:hAnsi="DejaVu Sans Mono"/>
-          <w:color w:val="000000"/>
-        </w:rPr>
-        <w:t>addNode(</w:t>
-      </w:r>
-      <w:r>
-        <w:rPr>
-          <w:rFonts w:ascii="DejaVu Sans Mono" w:hAnsi="DejaVu Sans Mono"/>
-          <w:color w:val="371F80"/>
-        </w:rPr>
-        <w:t xml:space="preserve">T </w:t>
-      </w:r>
-      <w:r>
-        <w:rPr>
-          <w:rFonts w:ascii="DejaVu Sans Mono" w:hAnsi="DejaVu Sans Mono"/>
-          <w:color w:val="000000"/>
-        </w:rPr>
-        <w:t>data);</w:t>
-      </w:r>
-    </w:p>
-    <w:p>
-      <w:pPr>
-        <w:pStyle w:val="Style15"/>
-        <w:shd w:fill="FFFFFF" w:val="clear"/>
-        <w:rPr>
-          <w:rFonts w:ascii="DejaVu Sans Mono" w:hAnsi="DejaVu Sans Mono"/>
-          <w:color w:val="000000"/>
-        </w:rPr>
-      </w:pPr>
-      <w:r>
-        <w:rPr>
-          <w:rFonts w:ascii="DejaVu Sans Mono" w:hAnsi="DejaVu Sans Mono"/>
-          <w:b/>
-          <w:color w:val="000080"/>
-        </w:rPr>
-        <w:t xml:space="preserve">void </w:t>
-      </w:r>
-      <w:r>
-        <w:rPr>
-          <w:rFonts w:ascii="DejaVu Sans Mono" w:hAnsi="DejaVu Sans Mono"/>
-          <w:color w:val="000000"/>
-        </w:rPr>
-        <w:t>remove(</w:t>
-      </w:r>
-      <w:r>
-        <w:rPr>
-          <w:rFonts w:ascii="DejaVu Sans Mono" w:hAnsi="DejaVu Sans Mono"/>
-          <w:color w:val="371F80"/>
-        </w:rPr>
-        <w:t xml:space="preserve">T </w:t>
-      </w:r>
-      <w:r>
-        <w:rPr>
-          <w:rFonts w:ascii="DejaVu Sans Mono" w:hAnsi="DejaVu Sans Mono"/>
-          <w:color w:val="000000"/>
-        </w:rPr>
-        <w:t>data);</w:t>
-      </w:r>
-    </w:p>
-    <w:p>
-      <w:pPr>
-        <w:pStyle w:val="Style15"/>
-        <w:shd w:fill="FFFFFF" w:val="clear"/>
-        <w:rPr>
-          <w:rFonts w:ascii="DejaVu Sans Mono" w:hAnsi="DejaVu Sans Mono"/>
-          <w:color w:val="000000"/>
-        </w:rPr>
-      </w:pPr>
-      <w:r>
-        <w:rPr>
-          <w:rFonts w:ascii="DejaVu Sans Mono" w:hAnsi="DejaVu Sans Mono"/>
-          <w:color w:val="008080"/>
-        </w:rPr>
-        <w:t>vector</w:t>
-      </w:r>
-      <w:r>
-        <w:rPr>
-          <w:rFonts w:ascii="DejaVu Sans Mono" w:hAnsi="DejaVu Sans Mono"/>
-          <w:color w:val="000000"/>
-        </w:rPr>
-        <w:t>&lt;</w:t>
-      </w:r>
-      <w:r>
-        <w:rPr>
-          <w:rFonts w:ascii="DejaVu Sans Mono" w:hAnsi="DejaVu Sans Mono"/>
-          <w:color w:val="371F80"/>
-        </w:rPr>
-        <w:t>T</w:t>
-      </w:r>
-      <w:r>
-        <w:rPr>
-          <w:rFonts w:ascii="DejaVu Sans Mono" w:hAnsi="DejaVu Sans Mono"/>
-          <w:color w:val="000000"/>
-        </w:rPr>
-        <w:t>&gt; LRCVector();</w:t>
-      </w:r>
-    </w:p>
-    <w:p>
-      <w:pPr>
-        <w:pStyle w:val="Style15"/>
-        <w:shd w:fill="FFFFFF" w:val="clear"/>
-        <w:rPr>
-          <w:rFonts w:ascii="DejaVu Sans Mono" w:hAnsi="DejaVu Sans Mono"/>
-          <w:color w:val="000000"/>
-        </w:rPr>
-      </w:pPr>
-      <w:r>
-        <w:rPr>
-          <w:rFonts w:ascii="DejaVu Sans Mono" w:hAnsi="DejaVu Sans Mono"/>
-          <w:b/>
-          <w:color w:val="000080"/>
-        </w:rPr>
-        <w:t xml:space="preserve">void </w:t>
-      </w:r>
-      <w:r>
-        <w:rPr>
-          <w:rFonts w:ascii="DejaVu Sans Mono" w:hAnsi="DejaVu Sans Mono"/>
-          <w:color w:val="000000"/>
-        </w:rPr>
-        <w:t>visualize(</w:t>
-      </w:r>
-      <w:r>
-        <w:rPr>
-          <w:rFonts w:ascii="DejaVu Sans Mono" w:hAnsi="DejaVu Sans Mono"/>
-          <w:b/>
-          <w:color w:val="000080"/>
-        </w:rPr>
-        <w:t xml:space="preserve">bool </w:t>
-      </w:r>
-      <w:r>
-        <w:rPr>
-          <w:rFonts w:ascii="DejaVu Sans Mono" w:hAnsi="DejaVu Sans Mono"/>
-          <w:color w:val="000000"/>
-        </w:rPr>
-        <w:t xml:space="preserve">full = </w:t>
-      </w:r>
-      <w:r>
-        <w:rPr>
-          <w:rFonts w:ascii="DejaVu Sans Mono" w:hAnsi="DejaVu Sans Mono"/>
-          <w:b/>
-          <w:color w:val="000080"/>
-        </w:rPr>
-        <w:t>false</w:t>
-      </w:r>
-      <w:r>
-        <w:rPr>
-          <w:rFonts w:ascii="DejaVu Sans Mono" w:hAnsi="DejaVu Sans Mono"/>
-          <w:color w:val="000000"/>
-        </w:rPr>
-        <w:t xml:space="preserve">, </w:t>
-      </w:r>
-      <w:r>
-        <w:rPr>
-          <w:rFonts w:ascii="DejaVu Sans Mono" w:hAnsi="DejaVu Sans Mono"/>
-          <w:color w:val="371F80"/>
-        </w:rPr>
-        <w:t xml:space="preserve">string </w:t>
-      </w:r>
-      <w:r>
-        <w:rPr>
-          <w:rFonts w:ascii="DejaVu Sans Mono" w:hAnsi="DejaVu Sans Mono"/>
-          <w:color w:val="000000"/>
-        </w:rPr>
-        <w:t xml:space="preserve">filename = </w:t>
-      </w:r>
-      <w:r>
-        <w:rPr>
-          <w:rFonts w:ascii="DejaVu Sans Mono" w:hAnsi="DejaVu Sans Mono"/>
-          <w:b/>
-          <w:color w:val="008000"/>
-        </w:rPr>
-        <w:t>"graph.gr"</w:t>
-      </w:r>
-      <w:r>
-        <w:rPr>
-          <w:rFonts w:ascii="DejaVu Sans Mono" w:hAnsi="DejaVu Sans Mono"/>
-          <w:color w:val="000000"/>
-        </w:rPr>
-        <w:t xml:space="preserve">, </w:t>
-      </w:r>
-      <w:r>
-        <w:rPr>
-          <w:rFonts w:ascii="DejaVu Sans Mono" w:hAnsi="DejaVu Sans Mono"/>
-          <w:color w:val="371F80"/>
-        </w:rPr>
-        <w:t xml:space="preserve">string </w:t>
-      </w:r>
-      <w:r>
-        <w:rPr>
-          <w:rFonts w:ascii="DejaVu Sans Mono" w:hAnsi="DejaVu Sans Mono"/>
-          <w:color w:val="000000"/>
-        </w:rPr>
-        <w:t xml:space="preserve">pic = </w:t>
-      </w:r>
-      <w:r>
-        <w:rPr>
-          <w:rFonts w:ascii="DejaVu Sans Mono" w:hAnsi="DejaVu Sans Mono"/>
-          <w:b/>
-          <w:color w:val="008000"/>
-        </w:rPr>
-        <w:t>"graph.png"</w:t>
-      </w:r>
-      <w:r>
-        <w:rPr>
-          <w:rFonts w:ascii="DejaVu Sans Mono" w:hAnsi="DejaVu Sans Mono"/>
-          <w:color w:val="000000"/>
-        </w:rPr>
-        <w:t>);</w:t>
-      </w:r>
-    </w:p>
-    <w:p>
-      <w:pPr>
-        <w:pStyle w:val="Style15"/>
-        <w:shd w:fill="FFFFFF" w:val="clear"/>
-        <w:rPr>
-          <w:rFonts w:ascii="DejaVu Sans Mono" w:hAnsi="DejaVu Sans Mono"/>
-          <w:color w:val="000000"/>
-        </w:rPr>
-      </w:pPr>
-      <w:r>
-        <w:rPr>
-          <w:rFonts w:ascii="DejaVu Sans Mono" w:hAnsi="DejaVu Sans Mono"/>
-          <w:b/>
-          <w:color w:val="000080"/>
-        </w:rPr>
-        <w:t xml:space="preserve">void </w:t>
-      </w:r>
-      <w:r>
-        <w:rPr>
-          <w:rFonts w:ascii="DejaVu Sans Mono" w:hAnsi="DejaVu Sans Mono"/>
-          <w:color w:val="000000"/>
-        </w:rPr>
-        <w:t>visualizeColorRepeating(</w:t>
-      </w:r>
-      <w:r>
-        <w:rPr>
-          <w:rFonts w:ascii="DejaVu Sans Mono" w:hAnsi="DejaVu Sans Mono"/>
-          <w:b/>
-          <w:color w:val="000080"/>
-        </w:rPr>
-        <w:t xml:space="preserve">bool </w:t>
-      </w:r>
-      <w:r>
-        <w:rPr>
-          <w:rFonts w:ascii="DejaVu Sans Mono" w:hAnsi="DejaVu Sans Mono"/>
-          <w:color w:val="000000"/>
-        </w:rPr>
-        <w:t xml:space="preserve">full = </w:t>
-      </w:r>
-      <w:r>
-        <w:rPr>
-          <w:rFonts w:ascii="DejaVu Sans Mono" w:hAnsi="DejaVu Sans Mono"/>
-          <w:b/>
-          <w:color w:val="000080"/>
-        </w:rPr>
-        <w:t>false</w:t>
-      </w:r>
-      <w:r>
-        <w:rPr>
-          <w:rFonts w:ascii="DejaVu Sans Mono" w:hAnsi="DejaVu Sans Mono"/>
-          <w:color w:val="000000"/>
-        </w:rPr>
-        <w:t xml:space="preserve">, </w:t>
-      </w:r>
-      <w:r>
-        <w:rPr>
-          <w:rFonts w:ascii="DejaVu Sans Mono" w:hAnsi="DejaVu Sans Mono"/>
-          <w:color w:val="371F80"/>
-        </w:rPr>
-        <w:t xml:space="preserve">string </w:t>
-      </w:r>
-      <w:r>
-        <w:rPr>
-          <w:rFonts w:ascii="DejaVu Sans Mono" w:hAnsi="DejaVu Sans Mono"/>
-          <w:color w:val="000000"/>
-        </w:rPr>
-        <w:t xml:space="preserve">filename = </w:t>
-      </w:r>
-      <w:r>
-        <w:rPr>
-          <w:rFonts w:ascii="DejaVu Sans Mono" w:hAnsi="DejaVu Sans Mono"/>
-          <w:b/>
-          <w:color w:val="008000"/>
-        </w:rPr>
-        <w:t>"graph.gr"</w:t>
-      </w:r>
-      <w:r>
-        <w:rPr>
-          <w:rFonts w:ascii="DejaVu Sans Mono" w:hAnsi="DejaVu Sans Mono"/>
-          <w:color w:val="000000"/>
-        </w:rPr>
-        <w:t xml:space="preserve">, </w:t>
-      </w:r>
-      <w:r>
-        <w:rPr>
-          <w:rFonts w:ascii="DejaVu Sans Mono" w:hAnsi="DejaVu Sans Mono"/>
-          <w:color w:val="371F80"/>
-        </w:rPr>
-        <w:t xml:space="preserve">string </w:t>
-      </w:r>
-      <w:r>
-        <w:rPr>
-          <w:rFonts w:ascii="DejaVu Sans Mono" w:hAnsi="DejaVu Sans Mono"/>
-          <w:color w:val="000000"/>
-        </w:rPr>
-        <w:t xml:space="preserve">pic = </w:t>
-      </w:r>
-      <w:r>
-        <w:rPr>
-          <w:rFonts w:ascii="DejaVu Sans Mono" w:hAnsi="DejaVu Sans Mono"/>
-          <w:b/>
-          <w:color w:val="008000"/>
-        </w:rPr>
-        <w:t>"graph.png"</w:t>
-      </w:r>
-      <w:r>
-        <w:rPr>
-          <w:rFonts w:ascii="DejaVu Sans Mono" w:hAnsi="DejaVu Sans Mono"/>
-          <w:color w:val="000000"/>
-        </w:rPr>
-        <w:t>);</w:t>
-      </w:r>
-    </w:p>
-    <w:p>
-      <w:pPr>
-        <w:pStyle w:val="Style15"/>
-        <w:shd w:fill="FFFFFF" w:val="clear"/>
-        <w:spacing w:before="0" w:after="283"/>
-        <w:rPr>
-          <w:rFonts w:ascii="DejaVu Sans Mono" w:hAnsi="DejaVu Sans Mono"/>
-          <w:color w:val="000000"/>
-        </w:rPr>
-      </w:pPr>
-      <w:r>
-        <w:rPr>
-          <w:rFonts w:ascii="DejaVu Sans Mono" w:hAnsi="DejaVu Sans Mono"/>
-          <w:b/>
-          <w:color w:val="000080"/>
-        </w:rPr>
-        <w:t xml:space="preserve">void </w:t>
-      </w:r>
-      <w:r>
-        <w:rPr>
-          <w:rFonts w:ascii="DejaVu Sans Mono" w:hAnsi="DejaVu Sans Mono"/>
-          <w:color w:val="000000"/>
-        </w:rPr>
-        <w:t>removeDublicates();</w:t>
-      </w:r>
-    </w:p>
-    <w:p>
-      <w:pPr>
-        <w:pStyle w:val="Style15"/>
-        <w:spacing w:before="0" w:after="0"/>
-        <w:ind w:left="0" w:right="0" w:hanging="0"/>
-        <w:rPr>
-          <w:rFonts w:ascii="DejaVu Sans Mono" w:hAnsi="DejaVu Sans Mono"/>
-          <w:color w:val="000000"/>
-        </w:rPr>
-      </w:pPr>
-      <w:r>
-        <w:rPr>
-          <w:rFonts w:ascii="DejaVu Sans Mono" w:hAnsi="DejaVu Sans Mono"/>
-          <w:color w:val="000000"/>
-        </w:rPr>
-      </w:r>
-    </w:p>
-    <w:p>
-      <w:pPr>
-        <w:pStyle w:val="Normal"/>
-        <w:spacing w:before="0" w:after="0"/>
-        <w:ind w:left="0" w:right="0" w:hanging="0"/>
-        <w:rPr>
+        <w:rPr/>
+      </w:pPr>
+      <w:r>
+        <w:rPr>
+          <w:b/>
           <w:sz w:val="18"/>
           <w:szCs w:val="18"/>
           <w:highlight w:val="white"/>
         </w:rPr>
-      </w:pPr>
-      <w:r>
-        <w:rPr/>
+        <w:t>Node — вершина дерева</w:t>
+      </w:r>
+    </w:p>
+    <w:p>
+      <w:pPr>
+        <w:pStyle w:val="Style15"/>
+        <w:spacing w:before="0" w:after="0"/>
+        <w:ind w:left="0" w:right="0" w:hanging="0"/>
+        <w:rPr>
+          <w:b/>
+          <w:b/>
+          <w:color w:val="000080"/>
+        </w:rPr>
+      </w:pPr>
+      <w:r>
+        <w:rPr>
+          <w:b/>
+          <w:color w:val="000080"/>
+        </w:rPr>
+      </w:r>
+    </w:p>
+    <w:p>
+      <w:pPr>
+        <w:pStyle w:val="Style15"/>
+        <w:spacing w:before="0" w:after="0"/>
+        <w:ind w:left="0" w:right="0" w:hanging="0"/>
+        <w:rPr>
+          <w:rFonts w:ascii="DejaVu Sans Mono" w:hAnsi="DejaVu Sans Mono"/>
+          <w:color w:val="000000"/>
+        </w:rPr>
+      </w:pPr>
+      <w:r>
+        <w:rPr>
+          <w:rFonts w:ascii="DejaVu Sans Mono" w:hAnsi="DejaVu Sans Mono"/>
+          <w:b/>
+          <w:color w:val="000080"/>
+        </w:rPr>
+        <w:t>template</w:t>
+      </w:r>
+      <w:r>
+        <w:rPr>
+          <w:rFonts w:ascii="DejaVu Sans Mono" w:hAnsi="DejaVu Sans Mono"/>
+          <w:color w:val="000000"/>
+        </w:rPr>
+        <w:t>&lt;</w:t>
+      </w:r>
+      <w:r>
+        <w:rPr>
+          <w:rFonts w:ascii="DejaVu Sans Mono" w:hAnsi="DejaVu Sans Mono"/>
+          <w:b/>
+          <w:color w:val="000080"/>
+        </w:rPr>
+        <w:t xml:space="preserve">class </w:t>
+      </w:r>
+      <w:r>
+        <w:rPr>
+          <w:rFonts w:ascii="DejaVu Sans Mono" w:hAnsi="DejaVu Sans Mono"/>
+          <w:color w:val="371F80"/>
+        </w:rPr>
+        <w:t>T</w:t>
+      </w:r>
+      <w:r>
+        <w:rPr>
+          <w:rFonts w:ascii="DejaVu Sans Mono" w:hAnsi="DejaVu Sans Mono"/>
+          <w:color w:val="000000"/>
+        </w:rPr>
+        <w:t>&gt;</w:t>
+      </w:r>
+    </w:p>
+    <w:p>
+      <w:pPr>
+        <w:pStyle w:val="Style15"/>
+        <w:shd w:val="clear" w:fill="FFFFFF"/>
+        <w:rPr>
+          <w:rFonts w:ascii="DejaVu Sans Mono" w:hAnsi="DejaVu Sans Mono"/>
+          <w:color w:val="000000"/>
+        </w:rPr>
+      </w:pPr>
+      <w:r>
+        <w:rPr>
+          <w:rFonts w:ascii="DejaVu Sans Mono" w:hAnsi="DejaVu Sans Mono"/>
+          <w:b/>
+          <w:color w:val="000080"/>
+        </w:rPr>
+        <w:t xml:space="preserve">struct </w:t>
+      </w:r>
+      <w:r>
+        <w:rPr>
+          <w:rFonts w:ascii="DejaVu Sans Mono" w:hAnsi="DejaVu Sans Mono"/>
+          <w:color w:val="008080"/>
+        </w:rPr>
+        <w:t xml:space="preserve">Node </w:t>
+      </w:r>
+      <w:r>
+        <w:rPr>
+          <w:rFonts w:ascii="DejaVu Sans Mono" w:hAnsi="DejaVu Sans Mono"/>
+          <w:color w:val="000000"/>
+        </w:rPr>
+        <w:t>{</w:t>
+      </w:r>
+    </w:p>
+    <w:p>
+      <w:pPr>
+        <w:pStyle w:val="Style15"/>
+        <w:shd w:val="clear" w:fill="FFFFFF"/>
+        <w:rPr>
+          <w:color w:val="000000"/>
+        </w:rPr>
+      </w:pPr>
+      <w:r>
+        <w:rPr>
+          <w:color w:val="000000"/>
+        </w:rPr>
+        <w:t xml:space="preserve">    </w:t>
+      </w:r>
+      <w:r>
+        <w:rPr>
+          <w:rFonts w:ascii="DejaVu Sans Mono" w:hAnsi="DejaVu Sans Mono"/>
+          <w:color w:val="008080"/>
+        </w:rPr>
+        <w:t>Node</w:t>
+      </w:r>
+      <w:r>
+        <w:rPr>
+          <w:rFonts w:ascii="DejaVu Sans Mono" w:hAnsi="DejaVu Sans Mono"/>
+          <w:color w:val="000000"/>
+        </w:rPr>
+        <w:t>&lt;</w:t>
+      </w:r>
+      <w:r>
+        <w:rPr>
+          <w:rFonts w:ascii="DejaVu Sans Mono" w:hAnsi="DejaVu Sans Mono"/>
+          <w:color w:val="371F80"/>
+        </w:rPr>
+        <w:t>T</w:t>
+      </w:r>
+      <w:r>
+        <w:rPr>
+          <w:rFonts w:ascii="DejaVu Sans Mono" w:hAnsi="DejaVu Sans Mono"/>
+          <w:color w:val="000000"/>
+        </w:rPr>
+        <w:t>&gt; *</w:t>
+      </w:r>
+      <w:r>
+        <w:rPr>
+          <w:rFonts w:ascii="DejaVu Sans Mono" w:hAnsi="DejaVu Sans Mono"/>
+          <w:color w:val="660E7A"/>
+        </w:rPr>
+        <w:t xml:space="preserve">left </w:t>
+      </w:r>
+      <w:r>
+        <w:rPr>
+          <w:rFonts w:ascii="DejaVu Sans Mono" w:hAnsi="DejaVu Sans Mono"/>
+          <w:color w:val="000000"/>
+        </w:rPr>
+        <w:t xml:space="preserve">= </w:t>
+      </w:r>
+      <w:r>
+        <w:rPr>
+          <w:rFonts w:ascii="DejaVu Sans Mono" w:hAnsi="DejaVu Sans Mono"/>
+          <w:b/>
+          <w:color w:val="1F542E"/>
+        </w:rPr>
+        <w:t>NULL</w:t>
+      </w:r>
+      <w:r>
+        <w:rPr>
+          <w:rFonts w:ascii="DejaVu Sans Mono" w:hAnsi="DejaVu Sans Mono"/>
+          <w:color w:val="000000"/>
+        </w:rPr>
+        <w:t>;</w:t>
+      </w:r>
+    </w:p>
+    <w:p>
+      <w:pPr>
+        <w:pStyle w:val="Style15"/>
+        <w:shd w:val="clear" w:fill="FFFFFF"/>
+        <w:rPr>
+          <w:color w:val="000000"/>
+        </w:rPr>
+      </w:pPr>
+      <w:r>
+        <w:rPr>
+          <w:color w:val="000000"/>
+        </w:rPr>
+        <w:t xml:space="preserve">    </w:t>
+      </w:r>
+      <w:r>
+        <w:rPr>
+          <w:rFonts w:ascii="DejaVu Sans Mono" w:hAnsi="DejaVu Sans Mono"/>
+          <w:color w:val="008080"/>
+        </w:rPr>
+        <w:t>Node</w:t>
+      </w:r>
+      <w:r>
+        <w:rPr>
+          <w:rFonts w:ascii="DejaVu Sans Mono" w:hAnsi="DejaVu Sans Mono"/>
+          <w:color w:val="000000"/>
+        </w:rPr>
+        <w:t>&lt;</w:t>
+      </w:r>
+      <w:r>
+        <w:rPr>
+          <w:rFonts w:ascii="DejaVu Sans Mono" w:hAnsi="DejaVu Sans Mono"/>
+          <w:color w:val="371F80"/>
+        </w:rPr>
+        <w:t>T</w:t>
+      </w:r>
+      <w:r>
+        <w:rPr>
+          <w:rFonts w:ascii="DejaVu Sans Mono" w:hAnsi="DejaVu Sans Mono"/>
+          <w:color w:val="000000"/>
+        </w:rPr>
+        <w:t>&gt; *</w:t>
+      </w:r>
+      <w:r>
+        <w:rPr>
+          <w:rFonts w:ascii="DejaVu Sans Mono" w:hAnsi="DejaVu Sans Mono"/>
+          <w:color w:val="660E7A"/>
+        </w:rPr>
+        <w:t xml:space="preserve">right </w:t>
+      </w:r>
+      <w:r>
+        <w:rPr>
+          <w:rFonts w:ascii="DejaVu Sans Mono" w:hAnsi="DejaVu Sans Mono"/>
+          <w:color w:val="000000"/>
+        </w:rPr>
+        <w:t xml:space="preserve">= </w:t>
+      </w:r>
+      <w:r>
+        <w:rPr>
+          <w:rFonts w:ascii="DejaVu Sans Mono" w:hAnsi="DejaVu Sans Mono"/>
+          <w:b/>
+          <w:color w:val="1F542E"/>
+        </w:rPr>
+        <w:t>NULL</w:t>
+      </w:r>
+      <w:r>
+        <w:rPr>
+          <w:rFonts w:ascii="DejaVu Sans Mono" w:hAnsi="DejaVu Sans Mono"/>
+          <w:color w:val="000000"/>
+        </w:rPr>
+        <w:t>;</w:t>
+      </w:r>
+    </w:p>
+    <w:p>
+      <w:pPr>
+        <w:pStyle w:val="Style15"/>
+        <w:shd w:val="clear" w:fill="FFFFFF"/>
+        <w:rPr>
+          <w:color w:val="000000"/>
+        </w:rPr>
+      </w:pPr>
+      <w:r>
+        <w:rPr>
+          <w:color w:val="000000"/>
+        </w:rPr>
+        <w:t xml:space="preserve">    </w:t>
+      </w:r>
+      <w:r>
+        <w:rPr>
+          <w:rFonts w:ascii="DejaVu Sans Mono" w:hAnsi="DejaVu Sans Mono"/>
+          <w:color w:val="371F80"/>
+        </w:rPr>
+        <w:t xml:space="preserve">T </w:t>
+      </w:r>
+      <w:r>
+        <w:rPr>
+          <w:rFonts w:ascii="DejaVu Sans Mono" w:hAnsi="DejaVu Sans Mono"/>
+          <w:color w:val="660E7A"/>
+        </w:rPr>
+        <w:t>data</w:t>
+      </w:r>
+      <w:r>
+        <w:rPr>
+          <w:rFonts w:ascii="DejaVu Sans Mono" w:hAnsi="DejaVu Sans Mono"/>
+          <w:color w:val="000000"/>
+        </w:rPr>
+        <w:t>;</w:t>
+      </w:r>
+    </w:p>
+    <w:p>
+      <w:pPr>
+        <w:pStyle w:val="Style15"/>
+        <w:shd w:val="clear" w:fill="FFFFFF"/>
+        <w:rPr>
+          <w:color w:val="000000"/>
+        </w:rPr>
+      </w:pPr>
+      <w:r>
+        <w:rPr>
+          <w:color w:val="000000"/>
+        </w:rPr>
+        <w:t xml:space="preserve">    </w:t>
+      </w:r>
+      <w:r>
+        <w:rPr>
+          <w:rFonts w:ascii="DejaVu Sans Mono" w:hAnsi="DejaVu Sans Mono"/>
+          <w:b/>
+          <w:color w:val="000080"/>
+        </w:rPr>
+        <w:t xml:space="preserve">unsigned int </w:t>
+      </w:r>
+      <w:r>
+        <w:rPr>
+          <w:rFonts w:ascii="DejaVu Sans Mono" w:hAnsi="DejaVu Sans Mono"/>
+          <w:color w:val="660E7A"/>
+        </w:rPr>
+        <w:t>id</w:t>
+      </w:r>
+      <w:r>
+        <w:rPr>
+          <w:rFonts w:ascii="DejaVu Sans Mono" w:hAnsi="DejaVu Sans Mono"/>
+          <w:color w:val="000000"/>
+        </w:rPr>
+        <w:t>;</w:t>
+      </w:r>
+    </w:p>
+    <w:p>
+      <w:pPr>
+        <w:pStyle w:val="Style15"/>
+        <w:shd w:val="clear" w:fill="FFFFFF"/>
+        <w:rPr>
+          <w:color w:val="000000"/>
+        </w:rPr>
+      </w:pPr>
+      <w:r>
+        <w:rPr>
+          <w:color w:val="000000"/>
+        </w:rPr>
+        <w:t xml:space="preserve">    </w:t>
+      </w:r>
+      <w:r>
+        <w:rPr>
+          <w:rFonts w:ascii="DejaVu Sans Mono" w:hAnsi="DejaVu Sans Mono"/>
+          <w:color w:val="000000"/>
+        </w:rPr>
+        <w:t>Node(</w:t>
+      </w:r>
+      <w:r>
+        <w:rPr>
+          <w:rFonts w:ascii="DejaVu Sans Mono" w:hAnsi="DejaVu Sans Mono"/>
+          <w:color w:val="371F80"/>
+        </w:rPr>
+        <w:t xml:space="preserve">T </w:t>
+      </w:r>
+      <w:r>
+        <w:rPr>
+          <w:rFonts w:ascii="DejaVu Sans Mono" w:hAnsi="DejaVu Sans Mono"/>
+          <w:color w:val="000000"/>
+        </w:rPr>
+        <w:t xml:space="preserve">_data, </w:t>
+      </w:r>
+      <w:r>
+        <w:rPr>
+          <w:rFonts w:ascii="DejaVu Sans Mono" w:hAnsi="DejaVu Sans Mono"/>
+          <w:b/>
+          <w:color w:val="000080"/>
+        </w:rPr>
+        <w:t xml:space="preserve">unsigned int </w:t>
+      </w:r>
+      <w:r>
+        <w:rPr>
+          <w:rFonts w:ascii="DejaVu Sans Mono" w:hAnsi="DejaVu Sans Mono"/>
+          <w:color w:val="000000"/>
+        </w:rPr>
+        <w:t xml:space="preserve">_id) : </w:t>
+      </w:r>
+      <w:r>
+        <w:rPr>
+          <w:rFonts w:ascii="DejaVu Sans Mono" w:hAnsi="DejaVu Sans Mono"/>
+          <w:color w:val="660E7A"/>
+        </w:rPr>
+        <w:t>data</w:t>
+      </w:r>
+      <w:r>
+        <w:rPr>
+          <w:rFonts w:ascii="DejaVu Sans Mono" w:hAnsi="DejaVu Sans Mono"/>
+          <w:color w:val="000000"/>
+        </w:rPr>
+        <w:t xml:space="preserve">(_data), </w:t>
+      </w:r>
+      <w:r>
+        <w:rPr>
+          <w:rFonts w:ascii="DejaVu Sans Mono" w:hAnsi="DejaVu Sans Mono"/>
+          <w:color w:val="660E7A"/>
+        </w:rPr>
+        <w:t>id</w:t>
+      </w:r>
+      <w:r>
+        <w:rPr>
+          <w:rFonts w:ascii="DejaVu Sans Mono" w:hAnsi="DejaVu Sans Mono"/>
+          <w:color w:val="000000"/>
+        </w:rPr>
+        <w:t>(_id) {}</w:t>
+      </w:r>
+    </w:p>
+    <w:p>
+      <w:pPr>
+        <w:pStyle w:val="Style15"/>
+        <w:shd w:val="clear" w:fill="FFFFFF"/>
+        <w:spacing w:before="0" w:after="283"/>
+        <w:rPr>
+          <w:rFonts w:ascii="DejaVu Sans Mono" w:hAnsi="DejaVu Sans Mono"/>
+          <w:color w:val="000000"/>
+        </w:rPr>
+      </w:pPr>
+      <w:r>
+        <w:rPr>
+          <w:rFonts w:ascii="DejaVu Sans Mono" w:hAnsi="DejaVu Sans Mono"/>
+          <w:color w:val="000000"/>
+        </w:rPr>
+        <w:t>};</w:t>
+      </w:r>
+    </w:p>
+    <w:p>
+      <w:pPr>
+        <w:pStyle w:val="Style15"/>
+        <w:shd w:val="clear" w:fill="FFFFFF"/>
+        <w:spacing w:before="0" w:after="283"/>
+        <w:rPr>
+          <w:rFonts w:ascii="Arial" w:hAnsi="Arial"/>
+          <w:b/>
+          <w:b/>
+          <w:bCs/>
+          <w:color w:val="000000"/>
+          <w:sz w:val="18"/>
+          <w:szCs w:val="18"/>
+        </w:rPr>
+      </w:pPr>
+      <w:r>
+        <w:rPr>
+          <w:b/>
+          <w:bCs/>
+          <w:color w:val="000000"/>
+          <w:sz w:val="18"/>
+          <w:szCs w:val="18"/>
+        </w:rPr>
+        <w:t>Интерфейс — набор методов дерева</w:t>
+      </w:r>
+    </w:p>
+    <w:p>
+      <w:pPr>
+        <w:pStyle w:val="Style15"/>
+        <w:spacing w:before="0" w:after="0"/>
+        <w:ind w:left="0" w:right="0" w:hanging="0"/>
+        <w:rPr>
+          <w:rFonts w:ascii="DejaVu Sans Mono" w:hAnsi="DejaVu Sans Mono"/>
+          <w:color w:val="000000"/>
+        </w:rPr>
+      </w:pPr>
+      <w:r>
+        <w:rPr>
+          <w:rFonts w:ascii="DejaVu Sans Mono" w:hAnsi="DejaVu Sans Mono"/>
+          <w:b/>
+          <w:color w:val="000080"/>
+        </w:rPr>
+        <w:t xml:space="preserve">void </w:t>
+      </w:r>
+      <w:r>
+        <w:rPr>
+          <w:rFonts w:ascii="DejaVu Sans Mono" w:hAnsi="DejaVu Sans Mono"/>
+          <w:color w:val="000000"/>
+        </w:rPr>
+        <w:t>addNode(</w:t>
+      </w:r>
+      <w:r>
+        <w:rPr>
+          <w:rFonts w:ascii="DejaVu Sans Mono" w:hAnsi="DejaVu Sans Mono"/>
+          <w:color w:val="371F80"/>
+        </w:rPr>
+        <w:t xml:space="preserve">T </w:t>
+      </w:r>
+      <w:r>
+        <w:rPr>
+          <w:rFonts w:ascii="DejaVu Sans Mono" w:hAnsi="DejaVu Sans Mono"/>
+          <w:color w:val="000000"/>
+        </w:rPr>
+        <w:t>data);</w:t>
+      </w:r>
+    </w:p>
+    <w:p>
+      <w:pPr>
+        <w:pStyle w:val="Style15"/>
+        <w:shd w:val="clear" w:fill="FFFFFF"/>
+        <w:rPr>
+          <w:rFonts w:ascii="DejaVu Sans Mono" w:hAnsi="DejaVu Sans Mono"/>
+          <w:color w:val="000000"/>
+        </w:rPr>
+      </w:pPr>
+      <w:r>
+        <w:rPr>
+          <w:rFonts w:ascii="DejaVu Sans Mono" w:hAnsi="DejaVu Sans Mono"/>
+          <w:b/>
+          <w:color w:val="000080"/>
+        </w:rPr>
+        <w:t xml:space="preserve">void </w:t>
+      </w:r>
+      <w:r>
+        <w:rPr>
+          <w:rFonts w:ascii="DejaVu Sans Mono" w:hAnsi="DejaVu Sans Mono"/>
+          <w:color w:val="000000"/>
+        </w:rPr>
+        <w:t>remove(</w:t>
+      </w:r>
+      <w:r>
+        <w:rPr>
+          <w:rFonts w:ascii="DejaVu Sans Mono" w:hAnsi="DejaVu Sans Mono"/>
+          <w:color w:val="371F80"/>
+        </w:rPr>
+        <w:t xml:space="preserve">T </w:t>
+      </w:r>
+      <w:r>
+        <w:rPr>
+          <w:rFonts w:ascii="DejaVu Sans Mono" w:hAnsi="DejaVu Sans Mono"/>
+          <w:color w:val="000000"/>
+        </w:rPr>
+        <w:t>data);</w:t>
+      </w:r>
+    </w:p>
+    <w:p>
+      <w:pPr>
+        <w:pStyle w:val="Style15"/>
+        <w:shd w:val="clear" w:fill="FFFFFF"/>
+        <w:rPr>
+          <w:rFonts w:ascii="DejaVu Sans Mono" w:hAnsi="DejaVu Sans Mono"/>
+          <w:color w:val="000000"/>
+        </w:rPr>
+      </w:pPr>
+      <w:r>
+        <w:rPr>
+          <w:rFonts w:ascii="DejaVu Sans Mono" w:hAnsi="DejaVu Sans Mono"/>
+          <w:color w:val="008080"/>
+        </w:rPr>
+        <w:t>vector</w:t>
+      </w:r>
+      <w:r>
+        <w:rPr>
+          <w:rFonts w:ascii="DejaVu Sans Mono" w:hAnsi="DejaVu Sans Mono"/>
+          <w:color w:val="000000"/>
+        </w:rPr>
+        <w:t>&lt;</w:t>
+      </w:r>
+      <w:r>
+        <w:rPr>
+          <w:rFonts w:ascii="DejaVu Sans Mono" w:hAnsi="DejaVu Sans Mono"/>
+          <w:color w:val="371F80"/>
+        </w:rPr>
+        <w:t>T</w:t>
+      </w:r>
+      <w:r>
+        <w:rPr>
+          <w:rFonts w:ascii="DejaVu Sans Mono" w:hAnsi="DejaVu Sans Mono"/>
+          <w:color w:val="000000"/>
+        </w:rPr>
+        <w:t>&gt; LRCVector();</w:t>
+      </w:r>
+    </w:p>
+    <w:p>
+      <w:pPr>
+        <w:pStyle w:val="Style15"/>
+        <w:shd w:val="clear" w:fill="FFFFFF"/>
+        <w:rPr>
+          <w:rFonts w:ascii="DejaVu Sans Mono" w:hAnsi="DejaVu Sans Mono"/>
+          <w:color w:val="000000"/>
+        </w:rPr>
+      </w:pPr>
+      <w:r>
+        <w:rPr>
+          <w:rFonts w:ascii="DejaVu Sans Mono" w:hAnsi="DejaVu Sans Mono"/>
+          <w:b/>
+          <w:color w:val="000080"/>
+        </w:rPr>
+        <w:t xml:space="preserve">void </w:t>
+      </w:r>
+      <w:r>
+        <w:rPr>
+          <w:rFonts w:ascii="DejaVu Sans Mono" w:hAnsi="DejaVu Sans Mono"/>
+          <w:color w:val="000000"/>
+        </w:rPr>
+        <w:t>visualize(</w:t>
+      </w:r>
+      <w:r>
+        <w:rPr>
+          <w:rFonts w:ascii="DejaVu Sans Mono" w:hAnsi="DejaVu Sans Mono"/>
+          <w:b/>
+          <w:color w:val="000080"/>
+        </w:rPr>
+        <w:t xml:space="preserve">bool </w:t>
+      </w:r>
+      <w:r>
+        <w:rPr>
+          <w:rFonts w:ascii="DejaVu Sans Mono" w:hAnsi="DejaVu Sans Mono"/>
+          <w:color w:val="000000"/>
+        </w:rPr>
+        <w:t xml:space="preserve">full = </w:t>
+      </w:r>
+      <w:r>
+        <w:rPr>
+          <w:rFonts w:ascii="DejaVu Sans Mono" w:hAnsi="DejaVu Sans Mono"/>
+          <w:b/>
+          <w:color w:val="000080"/>
+        </w:rPr>
+        <w:t>false</w:t>
+      </w:r>
+      <w:r>
+        <w:rPr>
+          <w:rFonts w:ascii="DejaVu Sans Mono" w:hAnsi="DejaVu Sans Mono"/>
+          <w:color w:val="000000"/>
+        </w:rPr>
+        <w:t xml:space="preserve">, </w:t>
+      </w:r>
+      <w:r>
+        <w:rPr>
+          <w:rFonts w:ascii="DejaVu Sans Mono" w:hAnsi="DejaVu Sans Mono"/>
+          <w:color w:val="371F80"/>
+        </w:rPr>
+        <w:t xml:space="preserve">string </w:t>
+      </w:r>
+      <w:r>
+        <w:rPr>
+          <w:rFonts w:ascii="DejaVu Sans Mono" w:hAnsi="DejaVu Sans Mono"/>
+          <w:color w:val="000000"/>
+        </w:rPr>
+        <w:t xml:space="preserve">filename = </w:t>
+      </w:r>
+      <w:r>
+        <w:rPr>
+          <w:rFonts w:ascii="DejaVu Sans Mono" w:hAnsi="DejaVu Sans Mono"/>
+          <w:b/>
+          <w:color w:val="008000"/>
+        </w:rPr>
+        <w:t>"graph.gr"</w:t>
+      </w:r>
+      <w:r>
+        <w:rPr>
+          <w:rFonts w:ascii="DejaVu Sans Mono" w:hAnsi="DejaVu Sans Mono"/>
+          <w:color w:val="000000"/>
+        </w:rPr>
+        <w:t xml:space="preserve">, </w:t>
+      </w:r>
+      <w:r>
+        <w:rPr>
+          <w:rFonts w:ascii="DejaVu Sans Mono" w:hAnsi="DejaVu Sans Mono"/>
+          <w:color w:val="371F80"/>
+        </w:rPr>
+        <w:t xml:space="preserve">string </w:t>
+      </w:r>
+      <w:r>
+        <w:rPr>
+          <w:rFonts w:ascii="DejaVu Sans Mono" w:hAnsi="DejaVu Sans Mono"/>
+          <w:color w:val="000000"/>
+        </w:rPr>
+        <w:t xml:space="preserve">pic = </w:t>
+      </w:r>
+      <w:r>
+        <w:rPr>
+          <w:rFonts w:ascii="DejaVu Sans Mono" w:hAnsi="DejaVu Sans Mono"/>
+          <w:b/>
+          <w:color w:val="008000"/>
+        </w:rPr>
+        <w:t>"graph.png"</w:t>
+      </w:r>
+      <w:r>
+        <w:rPr>
+          <w:rFonts w:ascii="DejaVu Sans Mono" w:hAnsi="DejaVu Sans Mono"/>
+          <w:color w:val="000000"/>
+        </w:rPr>
+        <w:t>);</w:t>
+      </w:r>
+    </w:p>
+    <w:p>
+      <w:pPr>
+        <w:pStyle w:val="Style15"/>
+        <w:shd w:val="clear" w:fill="FFFFFF"/>
+        <w:rPr>
+          <w:rFonts w:ascii="DejaVu Sans Mono" w:hAnsi="DejaVu Sans Mono"/>
+          <w:color w:val="000000"/>
+        </w:rPr>
+      </w:pPr>
+      <w:r>
+        <w:rPr>
+          <w:rFonts w:ascii="DejaVu Sans Mono" w:hAnsi="DejaVu Sans Mono"/>
+          <w:b/>
+          <w:color w:val="000080"/>
+        </w:rPr>
+        <w:t xml:space="preserve">void </w:t>
+      </w:r>
+      <w:r>
+        <w:rPr>
+          <w:rFonts w:ascii="DejaVu Sans Mono" w:hAnsi="DejaVu Sans Mono"/>
+          <w:color w:val="000000"/>
+        </w:rPr>
+        <w:t>visualizeColorRepeating(</w:t>
+      </w:r>
+      <w:r>
+        <w:rPr>
+          <w:rFonts w:ascii="DejaVu Sans Mono" w:hAnsi="DejaVu Sans Mono"/>
+          <w:b/>
+          <w:color w:val="000080"/>
+        </w:rPr>
+        <w:t xml:space="preserve">bool </w:t>
+      </w:r>
+      <w:r>
+        <w:rPr>
+          <w:rFonts w:ascii="DejaVu Sans Mono" w:hAnsi="DejaVu Sans Mono"/>
+          <w:color w:val="000000"/>
+        </w:rPr>
+        <w:t xml:space="preserve">full = </w:t>
+      </w:r>
+      <w:r>
+        <w:rPr>
+          <w:rFonts w:ascii="DejaVu Sans Mono" w:hAnsi="DejaVu Sans Mono"/>
+          <w:b/>
+          <w:color w:val="000080"/>
+        </w:rPr>
+        <w:t>false</w:t>
+      </w:r>
+      <w:r>
+        <w:rPr>
+          <w:rFonts w:ascii="DejaVu Sans Mono" w:hAnsi="DejaVu Sans Mono"/>
+          <w:color w:val="000000"/>
+        </w:rPr>
+        <w:t xml:space="preserve">, </w:t>
+      </w:r>
+      <w:r>
+        <w:rPr>
+          <w:rFonts w:ascii="DejaVu Sans Mono" w:hAnsi="DejaVu Sans Mono"/>
+          <w:color w:val="371F80"/>
+        </w:rPr>
+        <w:t xml:space="preserve">string </w:t>
+      </w:r>
+      <w:r>
+        <w:rPr>
+          <w:rFonts w:ascii="DejaVu Sans Mono" w:hAnsi="DejaVu Sans Mono"/>
+          <w:color w:val="000000"/>
+        </w:rPr>
+        <w:t xml:space="preserve">filename = </w:t>
+      </w:r>
+      <w:r>
+        <w:rPr>
+          <w:rFonts w:ascii="DejaVu Sans Mono" w:hAnsi="DejaVu Sans Mono"/>
+          <w:b/>
+          <w:color w:val="008000"/>
+        </w:rPr>
+        <w:t>"graph.gr"</w:t>
+      </w:r>
+      <w:r>
+        <w:rPr>
+          <w:rFonts w:ascii="DejaVu Sans Mono" w:hAnsi="DejaVu Sans Mono"/>
+          <w:color w:val="000000"/>
+        </w:rPr>
+        <w:t xml:space="preserve">, </w:t>
+      </w:r>
+      <w:r>
+        <w:rPr>
+          <w:rFonts w:ascii="DejaVu Sans Mono" w:hAnsi="DejaVu Sans Mono"/>
+          <w:color w:val="371F80"/>
+        </w:rPr>
+        <w:t xml:space="preserve">string </w:t>
+      </w:r>
+      <w:r>
+        <w:rPr>
+          <w:rFonts w:ascii="DejaVu Sans Mono" w:hAnsi="DejaVu Sans Mono"/>
+          <w:color w:val="000000"/>
+        </w:rPr>
+        <w:t xml:space="preserve">pic = </w:t>
+      </w:r>
+      <w:r>
+        <w:rPr>
+          <w:rFonts w:ascii="DejaVu Sans Mono" w:hAnsi="DejaVu Sans Mono"/>
+          <w:b/>
+          <w:color w:val="008000"/>
+        </w:rPr>
+        <w:t>"graph.png"</w:t>
+      </w:r>
+      <w:r>
+        <w:rPr>
+          <w:rFonts w:ascii="DejaVu Sans Mono" w:hAnsi="DejaVu Sans Mono"/>
+          <w:color w:val="000000"/>
+        </w:rPr>
+        <w:t>);</w:t>
+      </w:r>
+    </w:p>
+    <w:p>
+      <w:pPr>
+        <w:pStyle w:val="Style15"/>
+        <w:shd w:val="clear" w:fill="FFFFFF"/>
+        <w:spacing w:before="0" w:after="283"/>
+        <w:rPr>
+          <w:rFonts w:ascii="DejaVu Sans Mono" w:hAnsi="DejaVu Sans Mono"/>
+          <w:color w:val="000000"/>
+        </w:rPr>
+      </w:pPr>
+      <w:r>
+        <w:rPr>
+          <w:rFonts w:ascii="DejaVu Sans Mono" w:hAnsi="DejaVu Sans Mono"/>
+          <w:b/>
+          <w:color w:val="000080"/>
+        </w:rPr>
+        <w:t xml:space="preserve">void </w:t>
+      </w:r>
+      <w:r>
+        <w:rPr>
+          <w:rFonts w:ascii="DejaVu Sans Mono" w:hAnsi="DejaVu Sans Mono"/>
+          <w:color w:val="000000"/>
+        </w:rPr>
+        <w:t>removeDublicates();</w:t>
+      </w:r>
+    </w:p>
+    <w:p>
+      <w:pPr>
+        <w:pStyle w:val="Style15"/>
+        <w:spacing w:before="0" w:after="0"/>
+        <w:ind w:left="0" w:right="0" w:hanging="0"/>
+        <w:rPr>
+          <w:rFonts w:ascii="DejaVu Sans Mono" w:hAnsi="DejaVu Sans Mono"/>
+          <w:color w:val="000000"/>
+        </w:rPr>
+      </w:pPr>
+      <w:r>
+        <w:rPr>
+          <w:rFonts w:ascii="DejaVu Sans Mono" w:hAnsi="DejaVu Sans Mono"/>
+          <w:color w:val="000000"/>
+        </w:rPr>
+      </w:r>
+    </w:p>
+    <w:p>
+      <w:pPr>
+        <w:pStyle w:val="Normal"/>
+        <w:spacing w:before="0" w:after="0"/>
+        <w:ind w:left="0" w:right="0" w:hanging="0"/>
+        <w:rPr>
+          <w:sz w:val="18"/>
+          <w:szCs w:val="18"/>
+          <w:highlight w:val="white"/>
+        </w:rPr>
+      </w:pPr>
+      <w:r>
+        <w:rPr>
+          <w:sz w:val="18"/>
+          <w:szCs w:val="18"/>
+          <w:highlight w:val="white"/>
+        </w:rPr>
       </w:r>
     </w:p>
     <w:p>
@@ -1436,7 +1615,7 @@
         <w:tblStyle w:val="Table1"/>
         <w:tblW w:w="9029" w:type="dxa"/>
         <w:jc w:val="left"/>
-        <w:tblInd w:w="-17" w:type="dxa"/>
+        <w:tblInd w:w="-27" w:type="dxa"/>
         <w:tblBorders>
           <w:top w:val="single" w:sz="8" w:space="0" w:color="000001"/>
           <w:left w:val="single" w:sz="8" w:space="0" w:color="000001"/>
@@ -1447,22 +1626,22 @@
         </w:tblBorders>
         <w:tblCellMar>
           <w:top w:w="100" w:type="dxa"/>
-          <w:left w:w="90" w:type="dxa"/>
+          <w:left w:w="80" w:type="dxa"/>
           <w:bottom w:w="100" w:type="dxa"/>
           <w:right w:w="100" w:type="dxa"/>
         </w:tblCellMar>
         <w:tblLook w:val="0600"/>
       </w:tblPr>
       <w:tblGrid>
-        <w:gridCol w:w="1694"/>
+        <w:gridCol w:w="1693"/>
         <w:gridCol w:w="3346"/>
-        <w:gridCol w:w="3989"/>
+        <w:gridCol w:w="3990"/>
       </w:tblGrid>
       <w:tr>
         <w:trPr/>
         <w:tc>
           <w:tcPr>
-            <w:tcW w:w="1694" w:type="dxa"/>
+            <w:tcW w:w="1693" w:type="dxa"/>
             <w:tcBorders>
               <w:top w:val="single" w:sz="8" w:space="0" w:color="000001"/>
               <w:left w:val="single" w:sz="8" w:space="0" w:color="000001"/>
@@ -1473,7 +1652,7 @@
             </w:tcBorders>
             <w:shd w:fill="auto" w:val="clear"/>
             <w:tcMar>
-              <w:left w:w="90" w:type="dxa"/>
+              <w:left w:w="80" w:type="dxa"/>
             </w:tcMar>
           </w:tcPr>
           <w:p>
@@ -1511,7 +1690,7 @@
             </w:tcBorders>
             <w:shd w:fill="auto" w:val="clear"/>
             <w:tcMar>
-              <w:left w:w="90" w:type="dxa"/>
+              <w:left w:w="80" w:type="dxa"/>
             </w:tcMar>
           </w:tcPr>
           <w:p>
@@ -1540,7 +1719,7 @@
         </w:tc>
         <w:tc>
           <w:tcPr>
-            <w:tcW w:w="3989" w:type="dxa"/>
+            <w:tcW w:w="3990" w:type="dxa"/>
             <w:tcBorders>
               <w:top w:val="single" w:sz="8" w:space="0" w:color="000001"/>
               <w:left w:val="single" w:sz="8" w:space="0" w:color="000001"/>
@@ -1551,7 +1730,7 @@
             </w:tcBorders>
             <w:shd w:fill="auto" w:val="clear"/>
             <w:tcMar>
-              <w:left w:w="90" w:type="dxa"/>
+              <w:left w:w="80" w:type="dxa"/>
             </w:tcMar>
           </w:tcPr>
           <w:p>
@@ -1581,7 +1760,7 @@
         <w:trPr/>
         <w:tc>
           <w:tcPr>
-            <w:tcW w:w="1694" w:type="dxa"/>
+            <w:tcW w:w="1693" w:type="dxa"/>
             <w:tcBorders>
               <w:top w:val="single" w:sz="8" w:space="0" w:color="000001"/>
               <w:left w:val="single" w:sz="8" w:space="0" w:color="000001"/>
@@ -1592,7 +1771,7 @@
             </w:tcBorders>
             <w:shd w:fill="auto" w:val="clear"/>
             <w:tcMar>
-              <w:left w:w="90" w:type="dxa"/>
+              <w:left w:w="80" w:type="dxa"/>
             </w:tcMar>
           </w:tcPr>
           <w:p>
@@ -1625,7 +1804,7 @@
             </w:tcBorders>
             <w:shd w:fill="auto" w:val="clear"/>
             <w:tcMar>
-              <w:left w:w="90" w:type="dxa"/>
+              <w:left w:w="80" w:type="dxa"/>
             </w:tcMar>
           </w:tcPr>
           <w:p>
@@ -1651,7 +1830,7 @@
         </w:tc>
         <w:tc>
           <w:tcPr>
-            <w:tcW w:w="3989" w:type="dxa"/>
+            <w:tcW w:w="3990" w:type="dxa"/>
             <w:tcBorders>
               <w:top w:val="single" w:sz="8" w:space="0" w:color="000001"/>
               <w:left w:val="single" w:sz="8" w:space="0" w:color="000001"/>
@@ -1662,7 +1841,7 @@
             </w:tcBorders>
             <w:shd w:fill="auto" w:val="clear"/>
             <w:tcMar>
-              <w:left w:w="90" w:type="dxa"/>
+              <w:left w:w="80" w:type="dxa"/>
             </w:tcMar>
           </w:tcPr>
           <w:p>
@@ -1691,7 +1870,7 @@
         <w:trPr/>
         <w:tc>
           <w:tcPr>
-            <w:tcW w:w="1694" w:type="dxa"/>
+            <w:tcW w:w="1693" w:type="dxa"/>
             <w:tcBorders>
               <w:top w:val="single" w:sz="8" w:space="0" w:color="000001"/>
               <w:left w:val="single" w:sz="8" w:space="0" w:color="000001"/>
@@ -1702,7 +1881,7 @@
             </w:tcBorders>
             <w:shd w:fill="auto" w:val="clear"/>
             <w:tcMar>
-              <w:left w:w="90" w:type="dxa"/>
+              <w:left w:w="80" w:type="dxa"/>
             </w:tcMar>
           </w:tcPr>
           <w:p>
@@ -1739,7 +1918,7 @@
             </w:tcBorders>
             <w:shd w:fill="auto" w:val="clear"/>
             <w:tcMar>
-              <w:left w:w="90" w:type="dxa"/>
+              <w:left w:w="80" w:type="dxa"/>
             </w:tcMar>
           </w:tcPr>
           <w:p>
@@ -1765,7 +1944,7 @@
         </w:tc>
         <w:tc>
           <w:tcPr>
-            <w:tcW w:w="3989" w:type="dxa"/>
+            <w:tcW w:w="3990" w:type="dxa"/>
             <w:tcBorders>
               <w:top w:val="single" w:sz="8" w:space="0" w:color="000001"/>
               <w:left w:val="single" w:sz="8" w:space="0" w:color="000001"/>
@@ -1776,7 +1955,7 @@
             </w:tcBorders>
             <w:shd w:fill="auto" w:val="clear"/>
             <w:tcMar>
-              <w:left w:w="90" w:type="dxa"/>
+              <w:left w:w="80" w:type="dxa"/>
             </w:tcMar>
           </w:tcPr>
           <w:p>
@@ -1805,7 +1984,7 @@
         <w:trPr/>
         <w:tc>
           <w:tcPr>
-            <w:tcW w:w="1694" w:type="dxa"/>
+            <w:tcW w:w="1693" w:type="dxa"/>
             <w:tcBorders>
               <w:top w:val="single" w:sz="8" w:space="0" w:color="000001"/>
               <w:left w:val="single" w:sz="8" w:space="0" w:color="000001"/>
@@ -1816,7 +1995,7 @@
             </w:tcBorders>
             <w:shd w:fill="auto" w:val="clear"/>
             <w:tcMar>
-              <w:left w:w="90" w:type="dxa"/>
+              <w:left w:w="80" w:type="dxa"/>
             </w:tcMar>
           </w:tcPr>
           <w:p>
@@ -1851,7 +2030,7 @@
             </w:tcBorders>
             <w:shd w:fill="auto" w:val="clear"/>
             <w:tcMar>
-              <w:left w:w="90" w:type="dxa"/>
+              <w:left w:w="80" w:type="dxa"/>
             </w:tcMar>
           </w:tcPr>
           <w:p>
@@ -1873,7 +2052,7 @@
         </w:tc>
         <w:tc>
           <w:tcPr>
-            <w:tcW w:w="3989" w:type="dxa"/>
+            <w:tcW w:w="3990" w:type="dxa"/>
             <w:tcBorders>
               <w:top w:val="single" w:sz="8" w:space="0" w:color="000001"/>
               <w:left w:val="single" w:sz="8" w:space="0" w:color="000001"/>
@@ -1884,7 +2063,7 @@
             </w:tcBorders>
             <w:shd w:fill="auto" w:val="clear"/>
             <w:tcMar>
-              <w:left w:w="90" w:type="dxa"/>
+              <w:left w:w="80" w:type="dxa"/>
             </w:tcMar>
           </w:tcPr>
           <w:p>
@@ -1913,7 +2092,7 @@
         <w:trPr/>
         <w:tc>
           <w:tcPr>
-            <w:tcW w:w="1694" w:type="dxa"/>
+            <w:tcW w:w="1693" w:type="dxa"/>
             <w:tcBorders>
               <w:top w:val="single" w:sz="8" w:space="0" w:color="000001"/>
               <w:left w:val="single" w:sz="8" w:space="0" w:color="000001"/>
@@ -1924,7 +2103,7 @@
             </w:tcBorders>
             <w:shd w:fill="auto" w:val="clear"/>
             <w:tcMar>
-              <w:left w:w="90" w:type="dxa"/>
+              <w:left w:w="80" w:type="dxa"/>
             </w:tcMar>
           </w:tcPr>
           <w:p>
@@ -1944,7 +2123,6 @@
                 <w:color w:val="000000"/>
                 <w:sz w:val="18"/>
                 <w:szCs w:val="18"/>
-                <w:highlight w:val="blue"/>
                 <w:highlight w:val="white"/>
               </w:rPr>
               <w:t>visualizeColorRepeating</w:t>
@@ -1964,7 +2142,7 @@
             </w:tcBorders>
             <w:shd w:fill="auto" w:val="clear"/>
             <w:tcMar>
-              <w:left w:w="90" w:type="dxa"/>
+              <w:left w:w="80" w:type="dxa"/>
             </w:tcMar>
           </w:tcPr>
           <w:p>
@@ -1986,7 +2164,7 @@
         </w:tc>
         <w:tc>
           <w:tcPr>
-            <w:tcW w:w="3989" w:type="dxa"/>
+            <w:tcW w:w="3990" w:type="dxa"/>
             <w:tcBorders>
               <w:top w:val="single" w:sz="8" w:space="0" w:color="000001"/>
               <w:left w:val="single" w:sz="8" w:space="0" w:color="000001"/>
@@ -1997,7 +2175,7 @@
             </w:tcBorders>
             <w:shd w:fill="auto" w:val="clear"/>
             <w:tcMar>
-              <w:left w:w="90" w:type="dxa"/>
+              <w:left w:w="80" w:type="dxa"/>
             </w:tcMar>
           </w:tcPr>
           <w:p>
@@ -2026,7 +2204,7 @@
         <w:trPr/>
         <w:tc>
           <w:tcPr>
-            <w:tcW w:w="1694" w:type="dxa"/>
+            <w:tcW w:w="1693" w:type="dxa"/>
             <w:tcBorders>
               <w:top w:val="single" w:sz="8" w:space="0" w:color="000001"/>
               <w:left w:val="single" w:sz="8" w:space="0" w:color="000001"/>
@@ -2037,7 +2215,7 @@
             </w:tcBorders>
             <w:shd w:fill="auto" w:val="clear"/>
             <w:tcMar>
-              <w:left w:w="90" w:type="dxa"/>
+              <w:left w:w="80" w:type="dxa"/>
             </w:tcMar>
           </w:tcPr>
           <w:p>
@@ -2074,7 +2252,7 @@
             </w:tcBorders>
             <w:shd w:fill="auto" w:val="clear"/>
             <w:tcMar>
-              <w:left w:w="90" w:type="dxa"/>
+              <w:left w:w="80" w:type="dxa"/>
             </w:tcMar>
           </w:tcPr>
           <w:p>
@@ -2096,7 +2274,7 @@
         </w:tc>
         <w:tc>
           <w:tcPr>
-            <w:tcW w:w="3989" w:type="dxa"/>
+            <w:tcW w:w="3990" w:type="dxa"/>
             <w:tcBorders>
               <w:top w:val="single" w:sz="8" w:space="0" w:color="000001"/>
               <w:left w:val="single" w:sz="8" w:space="0" w:color="000001"/>
@@ -2107,7 +2285,7 @@
             </w:tcBorders>
             <w:shd w:fill="auto" w:val="clear"/>
             <w:tcMar>
-              <w:left w:w="90" w:type="dxa"/>
+              <w:left w:w="80" w:type="dxa"/>
             </w:tcMar>
           </w:tcPr>
           <w:p>
@@ -2132,7 +2310,7 @@
         <w:trPr/>
         <w:tc>
           <w:tcPr>
-            <w:tcW w:w="1694" w:type="dxa"/>
+            <w:tcW w:w="1693" w:type="dxa"/>
             <w:tcBorders>
               <w:top w:val="single" w:sz="8" w:space="0" w:color="000001"/>
               <w:left w:val="single" w:sz="8" w:space="0" w:color="000001"/>
@@ -2143,7 +2321,7 @@
             </w:tcBorders>
             <w:shd w:fill="auto" w:val="clear"/>
             <w:tcMar>
-              <w:left w:w="90" w:type="dxa"/>
+              <w:left w:w="80" w:type="dxa"/>
             </w:tcMar>
           </w:tcPr>
           <w:p>
@@ -2180,7 +2358,7 @@
             </w:tcBorders>
             <w:shd w:fill="auto" w:val="clear"/>
             <w:tcMar>
-              <w:left w:w="90" w:type="dxa"/>
+              <w:left w:w="80" w:type="dxa"/>
             </w:tcMar>
           </w:tcPr>
           <w:p>
@@ -2202,7 +2380,7 @@
         </w:tc>
         <w:tc>
           <w:tcPr>
-            <w:tcW w:w="3989" w:type="dxa"/>
+            <w:tcW w:w="3990" w:type="dxa"/>
             <w:tcBorders>
               <w:top w:val="single" w:sz="8" w:space="0" w:color="000001"/>
               <w:left w:val="single" w:sz="8" w:space="0" w:color="000001"/>
@@ -2213,7 +2391,7 @@
             </w:tcBorders>
             <w:shd w:fill="auto" w:val="clear"/>
             <w:tcMar>
-              <w:left w:w="90" w:type="dxa"/>
+              <w:left w:w="80" w:type="dxa"/>
             </w:tcMar>
           </w:tcPr>
           <w:p>
@@ -2239,85 +2417,13 @@
       <w:pPr>
         <w:pStyle w:val="Normal"/>
         <w:spacing w:before="0" w:after="0"/>
-        <w:ind w:left="0" w:right="0" w:hanging="0"/>
-        <w:rPr/>
-      </w:pPr>
-      <w:r>
-        <w:rPr/>
-      </w:r>
-    </w:p>
-    <w:p>
-      <w:pPr>
-        <w:pStyle w:val="Normal"/>
-        <w:spacing w:before="0" w:after="0"/>
-        <w:ind w:left="0" w:right="0" w:hanging="0"/>
-        <w:rPr/>
-      </w:pPr>
-      <w:r>
-        <w:rPr/>
-      </w:r>
-    </w:p>
-    <w:p>
-      <w:pPr>
-        <w:pStyle w:val="Normal"/>
-        <w:spacing w:before="0" w:after="0"/>
-        <w:ind w:left="0" w:right="0" w:hanging="0"/>
-        <w:rPr/>
-      </w:pPr>
-      <w:r>
-        <w:rPr/>
-      </w:r>
-    </w:p>
-    <w:p>
-      <w:pPr>
-        <w:pStyle w:val="Normal"/>
-        <w:spacing w:before="0" w:after="0"/>
-        <w:ind w:left="0" w:right="0" w:hanging="0"/>
-        <w:rPr/>
-      </w:pPr>
-      <w:r>
-        <w:rPr/>
-      </w:r>
-    </w:p>
-    <w:p>
-      <w:pPr>
-        <w:pStyle w:val="Normal"/>
-        <w:spacing w:before="0" w:after="0"/>
-        <w:ind w:left="0" w:right="0" w:hanging="0"/>
-        <w:rPr/>
-      </w:pPr>
-      <w:r>
-        <w:rPr/>
-      </w:r>
-    </w:p>
-    <w:p>
-      <w:pPr>
-        <w:pStyle w:val="Normal"/>
-        <w:spacing w:before="0" w:after="0"/>
-        <w:ind w:left="0" w:right="0" w:firstLine="720"/>
-        <w:rPr/>
-      </w:pPr>
-      <w:r>
-        <w:rPr/>
-      </w:r>
-    </w:p>
-    <w:p>
-      <w:pPr>
-        <w:pStyle w:val="Normal"/>
-        <w:spacing w:before="0" w:after="0"/>
-        <w:rPr/>
-      </w:pPr>
-      <w:r>
-        <w:rPr>
-          <w:b/>
-        </w:rPr>
-        <w:t xml:space="preserve">Сравнение времени </w:t>
-      </w:r>
-      <w:r>
-        <w:rPr>
-          <w:b/>
-        </w:rPr>
-        <w:t>удаления повторяющихся символов их строки (реализация деревом против стандартной реализации)</w:t>
+        <w:rPr/>
+      </w:pPr>
+      <w:r>
+        <w:rPr>
+          <w:b/>
+        </w:rPr>
+        <w:t>Сравнение времени удаления повторяющихся символов их строки (реализация деревом против стандартной реализации)</w:t>
       </w:r>
     </w:p>
     <w:p>
@@ -2343,9 +2449,9 @@
     <w:tbl>
       <w:tblPr>
         <w:tblStyle w:val="Table2"/>
-        <w:tblW w:w="9195" w:type="dxa"/>
+        <w:tblW w:w="10155" w:type="dxa"/>
         <w:jc w:val="left"/>
-        <w:tblInd w:w="-182" w:type="dxa"/>
+        <w:tblInd w:w="-192" w:type="dxa"/>
         <w:tblBorders>
           <w:top w:val="single" w:sz="8" w:space="0" w:color="000001"/>
           <w:left w:val="single" w:sz="8" w:space="0" w:color="000001"/>
@@ -2356,23 +2462,25 @@
         </w:tblBorders>
         <w:tblCellMar>
           <w:top w:w="100" w:type="dxa"/>
-          <w:left w:w="90" w:type="dxa"/>
+          <w:left w:w="80" w:type="dxa"/>
           <w:bottom w:w="100" w:type="dxa"/>
           <w:right w:w="100" w:type="dxa"/>
         </w:tblCellMar>
         <w:tblLook w:val="0600"/>
       </w:tblPr>
       <w:tblGrid>
-        <w:gridCol w:w="555"/>
-        <w:gridCol w:w="3690"/>
-        <w:gridCol w:w="2730"/>
-        <w:gridCol w:w="2220"/>
+        <w:gridCol w:w="359"/>
+        <w:gridCol w:w="2400"/>
+        <w:gridCol w:w="1774"/>
+        <w:gridCol w:w="1992"/>
+        <w:gridCol w:w="1695"/>
+        <w:gridCol w:w="1935"/>
       </w:tblGrid>
       <w:tr>
         <w:trPr/>
         <w:tc>
           <w:tcPr>
-            <w:tcW w:w="555" w:type="dxa"/>
+            <w:tcW w:w="359" w:type="dxa"/>
             <w:tcBorders>
               <w:top w:val="single" w:sz="8" w:space="0" w:color="000001"/>
               <w:left w:val="single" w:sz="8" w:space="0" w:color="000001"/>
@@ -2383,7 +2491,7 @@
             </w:tcBorders>
             <w:shd w:fill="auto" w:val="clear"/>
             <w:tcMar>
-              <w:left w:w="90" w:type="dxa"/>
+              <w:left w:w="80" w:type="dxa"/>
             </w:tcMar>
           </w:tcPr>
           <w:p>
@@ -2407,7 +2515,7 @@
         </w:tc>
         <w:tc>
           <w:tcPr>
-            <w:tcW w:w="3690" w:type="dxa"/>
+            <w:tcW w:w="2400" w:type="dxa"/>
             <w:tcBorders>
               <w:top w:val="single" w:sz="8" w:space="0" w:color="000001"/>
               <w:left w:val="single" w:sz="8" w:space="0" w:color="000001"/>
@@ -2418,7 +2526,7 @@
             </w:tcBorders>
             <w:shd w:fill="auto" w:val="clear"/>
             <w:tcMar>
-              <w:left w:w="90" w:type="dxa"/>
+              <w:left w:w="80" w:type="dxa"/>
             </w:tcMar>
           </w:tcPr>
           <w:p>
@@ -2442,18 +2550,16 @@
         </w:tc>
         <w:tc>
           <w:tcPr>
-            <w:tcW w:w="2730" w:type="dxa"/>
-            <w:tcBorders>
-              <w:top w:val="single" w:sz="8" w:space="0" w:color="000001"/>
-              <w:left w:val="single" w:sz="8" w:space="0" w:color="000001"/>
-              <w:bottom w:val="single" w:sz="8" w:space="0" w:color="000001"/>
-              <w:right w:val="single" w:sz="8" w:space="0" w:color="000001"/>
-              <w:insideH w:val="single" w:sz="8" w:space="0" w:color="000001"/>
-              <w:insideV w:val="single" w:sz="8" w:space="0" w:color="000001"/>
-            </w:tcBorders>
-            <w:shd w:fill="auto" w:val="clear"/>
-            <w:tcMar>
-              <w:left w:w="90" w:type="dxa"/>
+            <w:tcW w:w="1774" w:type="dxa"/>
+            <w:tcBorders>
+              <w:top w:val="single" w:sz="8" w:space="0" w:color="000001"/>
+              <w:left w:val="single" w:sz="8" w:space="0" w:color="000001"/>
+              <w:bottom w:val="single" w:sz="8" w:space="0" w:color="000001"/>
+              <w:insideH w:val="single" w:sz="8" w:space="0" w:color="000001"/>
+            </w:tcBorders>
+            <w:shd w:fill="auto" w:val="clear"/>
+            <w:tcMar>
+              <w:left w:w="80" w:type="dxa"/>
             </w:tcMar>
           </w:tcPr>
           <w:p>
@@ -2471,19 +2577,13 @@
               <w:rPr>
                 <w:b/>
               </w:rPr>
-              <w:t xml:space="preserve">Время </w:t>
-            </w:r>
-            <w:r>
-              <w:rPr>
-                <w:b/>
-              </w:rPr>
-              <w:t>удаления (Дервом), наносекунд</w:t>
-            </w:r>
-          </w:p>
-        </w:tc>
-        <w:tc>
-          <w:tcPr>
-            <w:tcW w:w="2220" w:type="dxa"/>
+              <w:t>Время удаления (Дервом), наносекунд</w:t>
+            </w:r>
+          </w:p>
+        </w:tc>
+        <w:tc>
+          <w:tcPr>
+            <w:tcW w:w="1992" w:type="dxa"/>
             <w:tcBorders>
               <w:top w:val="single" w:sz="8" w:space="0" w:color="000001"/>
               <w:left w:val="single" w:sz="8" w:space="0" w:color="000001"/>
@@ -2494,21 +2594,90 @@
             </w:tcBorders>
             <w:shd w:fill="auto" w:val="clear"/>
             <w:tcMar>
-              <w:left w:w="90" w:type="dxa"/>
-            </w:tcMar>
-          </w:tcPr>
-          <w:p>
-            <w:pPr>
-              <w:pStyle w:val="Normal"/>
-              <w:widowControl w:val="false"/>
-              <w:spacing w:lineRule="auto" w:line="240" w:before="0" w:after="0"/>
+              <w:left w:w="80" w:type="dxa"/>
+            </w:tcMar>
+          </w:tcPr>
+          <w:p>
+            <w:pPr>
+              <w:pStyle w:val="Normal"/>
+              <w:keepNext/>
+              <w:keepLines w:val="false"/>
+              <w:widowControl w:val="false"/>
+              <w:spacing w:lineRule="auto" w:line="240" w:before="0" w:after="0"/>
+              <w:ind w:left="0" w:right="0" w:hanging="0"/>
+              <w:jc w:val="left"/>
               <w:rPr/>
             </w:pPr>
             <w:r>
               <w:rPr>
                 <w:b/>
               </w:rPr>
+              <w:t>Память на хранение дерева</w:t>
+            </w:r>
+          </w:p>
+        </w:tc>
+        <w:tc>
+          <w:tcPr>
+            <w:tcW w:w="1695" w:type="dxa"/>
+            <w:tcBorders>
+              <w:top w:val="single" w:sz="8" w:space="0" w:color="000001"/>
+              <w:left w:val="single" w:sz="8" w:space="0" w:color="000001"/>
+              <w:bottom w:val="single" w:sz="8" w:space="0" w:color="000001"/>
+              <w:insideH w:val="single" w:sz="8" w:space="0" w:color="000001"/>
+            </w:tcBorders>
+            <w:shd w:fill="auto" w:val="clear"/>
+            <w:tcMar>
+              <w:left w:w="80" w:type="dxa"/>
+            </w:tcMar>
+          </w:tcPr>
+          <w:p>
+            <w:pPr>
+              <w:pStyle w:val="Normal"/>
+              <w:widowControl w:val="false"/>
+              <w:spacing w:lineRule="auto" w:line="240" w:before="0" w:after="0"/>
+              <w:rPr/>
+            </w:pPr>
+            <w:r>
+              <w:rPr>
+                <w:b/>
+              </w:rPr>
               <w:t>Время удаления (Стандартным способом), наносекунд</w:t>
+            </w:r>
+          </w:p>
+        </w:tc>
+        <w:tc>
+          <w:tcPr>
+            <w:tcW w:w="1935" w:type="dxa"/>
+            <w:tcBorders>
+              <w:top w:val="single" w:sz="8" w:space="0" w:color="000001"/>
+              <w:left w:val="single" w:sz="8" w:space="0" w:color="000001"/>
+              <w:bottom w:val="single" w:sz="8" w:space="0" w:color="000001"/>
+              <w:right w:val="single" w:sz="8" w:space="0" w:color="000001"/>
+              <w:insideH w:val="single" w:sz="8" w:space="0" w:color="000001"/>
+              <w:insideV w:val="single" w:sz="8" w:space="0" w:color="000001"/>
+            </w:tcBorders>
+            <w:shd w:fill="auto" w:val="clear"/>
+            <w:tcMar>
+              <w:left w:w="80" w:type="dxa"/>
+            </w:tcMar>
+          </w:tcPr>
+          <w:p>
+            <w:pPr>
+              <w:pStyle w:val="Normal"/>
+              <w:widowControl w:val="false"/>
+              <w:spacing w:lineRule="auto" w:line="240" w:before="0" w:after="0"/>
+              <w:rPr>
+                <w:b/>
+                <w:b/>
+                <w:bCs/>
+              </w:rPr>
+            </w:pPr>
+            <w:r>
+              <w:rPr>
+                <w:b/>
+                <w:bCs/>
+              </w:rPr>
+              <w:t>Память на хранение строки</w:t>
             </w:r>
           </w:p>
         </w:tc>
@@ -2517,7 +2686,7 @@
         <w:trPr/>
         <w:tc>
           <w:tcPr>
-            <w:tcW w:w="555" w:type="dxa"/>
+            <w:tcW w:w="359" w:type="dxa"/>
             <w:tcBorders>
               <w:top w:val="single" w:sz="8" w:space="0" w:color="000001"/>
               <w:left w:val="single" w:sz="8" w:space="0" w:color="000001"/>
@@ -2528,7 +2697,7 @@
             </w:tcBorders>
             <w:shd w:fill="auto" w:val="clear"/>
             <w:tcMar>
-              <w:left w:w="90" w:type="dxa"/>
+              <w:left w:w="80" w:type="dxa"/>
             </w:tcMar>
           </w:tcPr>
           <w:p>
@@ -2552,7 +2721,7 @@
         </w:tc>
         <w:tc>
           <w:tcPr>
-            <w:tcW w:w="3690" w:type="dxa"/>
+            <w:tcW w:w="2400" w:type="dxa"/>
             <w:tcBorders>
               <w:top w:val="single" w:sz="8" w:space="0" w:color="000001"/>
               <w:left w:val="single" w:sz="8" w:space="0" w:color="000001"/>
@@ -2563,7 +2732,7 @@
             </w:tcBorders>
             <w:shd w:fill="auto" w:val="clear"/>
             <w:tcMar>
-              <w:left w:w="90" w:type="dxa"/>
+              <w:left w:w="80" w:type="dxa"/>
             </w:tcMar>
           </w:tcPr>
           <w:p>
@@ -2577,6 +2746,10 @@
               <w:jc w:val="left"/>
               <w:rPr/>
             </w:pPr>
+            <w:bookmarkStart w:id="2" w:name="__DdeLink__284_15379714"/>
+            <w:bookmarkStart w:id="3" w:name="__DdeLink__282_15379714"/>
+            <w:bookmarkEnd w:id="2"/>
+            <w:bookmarkEnd w:id="3"/>
             <w:r>
               <w:rPr>
                 <w:b/>
@@ -2587,18 +2760,16 @@
         </w:tc>
         <w:tc>
           <w:tcPr>
-            <w:tcW w:w="2730" w:type="dxa"/>
-            <w:tcBorders>
-              <w:top w:val="single" w:sz="8" w:space="0" w:color="000001"/>
-              <w:left w:val="single" w:sz="8" w:space="0" w:color="000001"/>
-              <w:bottom w:val="single" w:sz="8" w:space="0" w:color="000001"/>
-              <w:right w:val="single" w:sz="8" w:space="0" w:color="000001"/>
-              <w:insideH w:val="single" w:sz="8" w:space="0" w:color="000001"/>
-              <w:insideV w:val="single" w:sz="8" w:space="0" w:color="000001"/>
-            </w:tcBorders>
-            <w:shd w:fill="auto" w:val="clear"/>
-            <w:tcMar>
-              <w:left w:w="90" w:type="dxa"/>
+            <w:tcW w:w="1774" w:type="dxa"/>
+            <w:tcBorders>
+              <w:top w:val="single" w:sz="8" w:space="0" w:color="000001"/>
+              <w:left w:val="single" w:sz="8" w:space="0" w:color="000001"/>
+              <w:bottom w:val="single" w:sz="8" w:space="0" w:color="000001"/>
+              <w:insideH w:val="single" w:sz="8" w:space="0" w:color="000001"/>
+            </w:tcBorders>
+            <w:shd w:fill="auto" w:val="clear"/>
+            <w:tcMar>
+              <w:left w:w="80" w:type="dxa"/>
             </w:tcMar>
           </w:tcPr>
           <w:p>
@@ -2627,7 +2798,7 @@
         </w:tc>
         <w:tc>
           <w:tcPr>
-            <w:tcW w:w="2220" w:type="dxa"/>
+            <w:tcW w:w="1992" w:type="dxa"/>
             <w:tcBorders>
               <w:top w:val="single" w:sz="8" w:space="0" w:color="000001"/>
               <w:left w:val="single" w:sz="8" w:space="0" w:color="000001"/>
@@ -2638,7 +2809,45 @@
             </w:tcBorders>
             <w:shd w:fill="auto" w:val="clear"/>
             <w:tcMar>
-              <w:left w:w="90" w:type="dxa"/>
+              <w:left w:w="80" w:type="dxa"/>
+            </w:tcMar>
+          </w:tcPr>
+          <w:p>
+            <w:pPr>
+              <w:pStyle w:val="Normal"/>
+              <w:keepNext/>
+              <w:keepLines w:val="false"/>
+              <w:widowControl w:val="false"/>
+              <w:spacing w:lineRule="auto" w:line="240" w:before="0" w:after="0"/>
+              <w:ind w:left="0" w:right="0" w:hanging="0"/>
+              <w:jc w:val="left"/>
+              <w:rPr>
+                <w:b/>
+                <w:b/>
+                <w:bCs/>
+              </w:rPr>
+            </w:pPr>
+            <w:r>
+              <w:rPr>
+                <w:b/>
+                <w:bCs/>
+              </w:rPr>
+              <w:t>180</w:t>
+            </w:r>
+          </w:p>
+        </w:tc>
+        <w:tc>
+          <w:tcPr>
+            <w:tcW w:w="1695" w:type="dxa"/>
+            <w:tcBorders>
+              <w:top w:val="single" w:sz="8" w:space="0" w:color="000001"/>
+              <w:left w:val="single" w:sz="8" w:space="0" w:color="000001"/>
+              <w:bottom w:val="single" w:sz="8" w:space="0" w:color="000001"/>
+              <w:insideH w:val="single" w:sz="8" w:space="0" w:color="000001"/>
+            </w:tcBorders>
+            <w:shd w:fill="auto" w:val="clear"/>
+            <w:tcMar>
+              <w:left w:w="80" w:type="dxa"/>
             </w:tcMar>
           </w:tcPr>
           <w:p>
@@ -2660,12 +2869,52 @@
             </w:r>
           </w:p>
         </w:tc>
+        <w:tc>
+          <w:tcPr>
+            <w:tcW w:w="1935" w:type="dxa"/>
+            <w:tcBorders>
+              <w:top w:val="single" w:sz="8" w:space="0" w:color="000001"/>
+              <w:left w:val="single" w:sz="8" w:space="0" w:color="000001"/>
+              <w:bottom w:val="single" w:sz="8" w:space="0" w:color="000001"/>
+              <w:right w:val="single" w:sz="8" w:space="0" w:color="000001"/>
+              <w:insideH w:val="single" w:sz="8" w:space="0" w:color="000001"/>
+              <w:insideV w:val="single" w:sz="8" w:space="0" w:color="000001"/>
+            </w:tcBorders>
+            <w:shd w:fill="auto" w:val="clear"/>
+            <w:tcMar>
+              <w:left w:w="80" w:type="dxa"/>
+            </w:tcMar>
+          </w:tcPr>
+          <w:p>
+            <w:pPr>
+              <w:pStyle w:val="Normal"/>
+              <w:keepNext/>
+              <w:keepLines w:val="false"/>
+              <w:widowControl w:val="false"/>
+              <w:spacing w:lineRule="auto" w:line="240" w:before="0" w:after="0"/>
+              <w:ind w:left="0" w:right="0" w:hanging="0"/>
+              <w:jc w:val="left"/>
+              <w:rPr>
+                <w:b/>
+                <w:b/>
+                <w:bCs/>
+              </w:rPr>
+            </w:pPr>
+            <w:r>
+              <w:rPr>
+                <w:b/>
+                <w:bCs/>
+              </w:rPr>
+              <w:t>9</w:t>
+            </w:r>
+          </w:p>
+        </w:tc>
       </w:tr>
       <w:tr>
         <w:trPr/>
         <w:tc>
           <w:tcPr>
-            <w:tcW w:w="555" w:type="dxa"/>
+            <w:tcW w:w="359" w:type="dxa"/>
             <w:tcBorders>
               <w:top w:val="single" w:sz="8" w:space="0" w:color="000001"/>
               <w:left w:val="single" w:sz="8" w:space="0" w:color="000001"/>
@@ -2676,7 +2925,7 @@
             </w:tcBorders>
             <w:shd w:fill="auto" w:val="clear"/>
             <w:tcMar>
-              <w:left w:w="90" w:type="dxa"/>
+              <w:left w:w="80" w:type="dxa"/>
             </w:tcMar>
           </w:tcPr>
           <w:p>
@@ -2700,7 +2949,7 @@
         </w:tc>
         <w:tc>
           <w:tcPr>
-            <w:tcW w:w="3690" w:type="dxa"/>
+            <w:tcW w:w="2400" w:type="dxa"/>
             <w:tcBorders>
               <w:top w:val="single" w:sz="8" w:space="0" w:color="000001"/>
               <w:left w:val="single" w:sz="8" w:space="0" w:color="000001"/>
@@ -2711,7 +2960,7 @@
             </w:tcBorders>
             <w:shd w:fill="auto" w:val="clear"/>
             <w:tcMar>
-              <w:left w:w="90" w:type="dxa"/>
+              <w:left w:w="80" w:type="dxa"/>
             </w:tcMar>
           </w:tcPr>
           <w:p>
@@ -2725,8 +2974,8 @@
               <w:jc w:val="left"/>
               <w:rPr/>
             </w:pPr>
-            <w:bookmarkStart w:id="2" w:name="__DdeLink__559_1647995934"/>
-            <w:bookmarkEnd w:id="2"/>
+            <w:bookmarkStart w:id="4" w:name="__DdeLink__559_1647995934"/>
+            <w:bookmarkEnd w:id="4"/>
             <w:r>
               <w:rPr>
                 <w:b/>
@@ -2737,18 +2986,16 @@
         </w:tc>
         <w:tc>
           <w:tcPr>
-            <w:tcW w:w="2730" w:type="dxa"/>
-            <w:tcBorders>
-              <w:top w:val="single" w:sz="8" w:space="0" w:color="000001"/>
-              <w:left w:val="single" w:sz="8" w:space="0" w:color="000001"/>
-              <w:bottom w:val="single" w:sz="8" w:space="0" w:color="000001"/>
-              <w:right w:val="single" w:sz="8" w:space="0" w:color="000001"/>
-              <w:insideH w:val="single" w:sz="8" w:space="0" w:color="000001"/>
-              <w:insideV w:val="single" w:sz="8" w:space="0" w:color="000001"/>
-            </w:tcBorders>
-            <w:shd w:fill="auto" w:val="clear"/>
-            <w:tcMar>
-              <w:left w:w="90" w:type="dxa"/>
+            <w:tcW w:w="1774" w:type="dxa"/>
+            <w:tcBorders>
+              <w:top w:val="single" w:sz="8" w:space="0" w:color="000001"/>
+              <w:left w:val="single" w:sz="8" w:space="0" w:color="000001"/>
+              <w:bottom w:val="single" w:sz="8" w:space="0" w:color="000001"/>
+              <w:insideH w:val="single" w:sz="8" w:space="0" w:color="000001"/>
+            </w:tcBorders>
+            <w:shd w:fill="auto" w:val="clear"/>
+            <w:tcMar>
+              <w:left w:w="80" w:type="dxa"/>
             </w:tcMar>
           </w:tcPr>
           <w:p>
@@ -2777,7 +3024,7 @@
         </w:tc>
         <w:tc>
           <w:tcPr>
-            <w:tcW w:w="2220" w:type="dxa"/>
+            <w:tcW w:w="1992" w:type="dxa"/>
             <w:tcBorders>
               <w:top w:val="single" w:sz="8" w:space="0" w:color="000001"/>
               <w:left w:val="single" w:sz="8" w:space="0" w:color="000001"/>
@@ -2788,7 +3035,7 @@
             </w:tcBorders>
             <w:shd w:fill="auto" w:val="clear"/>
             <w:tcMar>
-              <w:left w:w="90" w:type="dxa"/>
+              <w:left w:w="80" w:type="dxa"/>
             </w:tcMar>
           </w:tcPr>
           <w:p>
@@ -2811,7 +3058,85 @@
                 <w:b/>
                 <w:bCs/>
               </w:rPr>
+              <w:t>1080</w:t>
+            </w:r>
+          </w:p>
+        </w:tc>
+        <w:tc>
+          <w:tcPr>
+            <w:tcW w:w="1695" w:type="dxa"/>
+            <w:tcBorders>
+              <w:top w:val="single" w:sz="8" w:space="0" w:color="000001"/>
+              <w:left w:val="single" w:sz="8" w:space="0" w:color="000001"/>
+              <w:bottom w:val="single" w:sz="8" w:space="0" w:color="000001"/>
+              <w:insideH w:val="single" w:sz="8" w:space="0" w:color="000001"/>
+            </w:tcBorders>
+            <w:shd w:fill="auto" w:val="clear"/>
+            <w:tcMar>
+              <w:left w:w="80" w:type="dxa"/>
+            </w:tcMar>
+          </w:tcPr>
+          <w:p>
+            <w:pPr>
+              <w:pStyle w:val="Normal"/>
+              <w:keepNext/>
+              <w:keepLines w:val="false"/>
+              <w:widowControl w:val="false"/>
+              <w:spacing w:lineRule="auto" w:line="240" w:before="0" w:after="0"/>
+              <w:ind w:left="0" w:right="0" w:hanging="0"/>
+              <w:jc w:val="left"/>
+              <w:rPr>
+                <w:b/>
+                <w:b/>
+                <w:bCs/>
+              </w:rPr>
+            </w:pPr>
+            <w:r>
+              <w:rPr>
+                <w:b/>
+                <w:bCs/>
+              </w:rPr>
               <w:t xml:space="preserve">125425 </w:t>
+            </w:r>
+          </w:p>
+        </w:tc>
+        <w:tc>
+          <w:tcPr>
+            <w:tcW w:w="1935" w:type="dxa"/>
+            <w:tcBorders>
+              <w:top w:val="single" w:sz="8" w:space="0" w:color="000001"/>
+              <w:left w:val="single" w:sz="8" w:space="0" w:color="000001"/>
+              <w:bottom w:val="single" w:sz="8" w:space="0" w:color="000001"/>
+              <w:right w:val="single" w:sz="8" w:space="0" w:color="000001"/>
+              <w:insideH w:val="single" w:sz="8" w:space="0" w:color="000001"/>
+              <w:insideV w:val="single" w:sz="8" w:space="0" w:color="000001"/>
+            </w:tcBorders>
+            <w:shd w:fill="auto" w:val="clear"/>
+            <w:tcMar>
+              <w:left w:w="80" w:type="dxa"/>
+            </w:tcMar>
+          </w:tcPr>
+          <w:p>
+            <w:pPr>
+              <w:pStyle w:val="Normal"/>
+              <w:keepNext/>
+              <w:keepLines w:val="false"/>
+              <w:widowControl w:val="false"/>
+              <w:spacing w:lineRule="auto" w:line="240" w:before="0" w:after="0"/>
+              <w:ind w:left="0" w:right="0" w:hanging="0"/>
+              <w:jc w:val="left"/>
+              <w:rPr>
+                <w:b/>
+                <w:b/>
+                <w:bCs/>
+              </w:rPr>
+            </w:pPr>
+            <w:r>
+              <w:rPr>
+                <w:b/>
+                <w:bCs/>
+              </w:rPr>
+              <w:t>54</w:t>
             </w:r>
           </w:p>
         </w:tc>
@@ -2820,7 +3145,7 @@
         <w:trPr/>
         <w:tc>
           <w:tcPr>
-            <w:tcW w:w="555" w:type="dxa"/>
+            <w:tcW w:w="359" w:type="dxa"/>
             <w:tcBorders>
               <w:top w:val="single" w:sz="8" w:space="0" w:color="000001"/>
               <w:left w:val="single" w:sz="8" w:space="0" w:color="000001"/>
@@ -2831,7 +3156,7 @@
             </w:tcBorders>
             <w:shd w:fill="auto" w:val="clear"/>
             <w:tcMar>
-              <w:left w:w="90" w:type="dxa"/>
+              <w:left w:w="80" w:type="dxa"/>
             </w:tcMar>
           </w:tcPr>
           <w:p>
@@ -2855,7 +3180,7 @@
         </w:tc>
         <w:tc>
           <w:tcPr>
-            <w:tcW w:w="3690" w:type="dxa"/>
+            <w:tcW w:w="2400" w:type="dxa"/>
             <w:tcBorders>
               <w:top w:val="single" w:sz="8" w:space="0" w:color="000001"/>
               <w:left w:val="single" w:sz="8" w:space="0" w:color="000001"/>
@@ -2866,7 +3191,7 @@
             </w:tcBorders>
             <w:shd w:fill="auto" w:val="clear"/>
             <w:tcMar>
-              <w:left w:w="90" w:type="dxa"/>
+              <w:left w:w="80" w:type="dxa"/>
             </w:tcMar>
           </w:tcPr>
           <w:p>
@@ -2895,18 +3220,16 @@
         </w:tc>
         <w:tc>
           <w:tcPr>
-            <w:tcW w:w="2730" w:type="dxa"/>
-            <w:tcBorders>
-              <w:top w:val="single" w:sz="8" w:space="0" w:color="000001"/>
-              <w:left w:val="single" w:sz="8" w:space="0" w:color="000001"/>
-              <w:bottom w:val="single" w:sz="8" w:space="0" w:color="000001"/>
-              <w:right w:val="single" w:sz="8" w:space="0" w:color="000001"/>
-              <w:insideH w:val="single" w:sz="8" w:space="0" w:color="000001"/>
-              <w:insideV w:val="single" w:sz="8" w:space="0" w:color="000001"/>
-            </w:tcBorders>
-            <w:shd w:fill="auto" w:val="clear"/>
-            <w:tcMar>
-              <w:left w:w="90" w:type="dxa"/>
+            <w:tcW w:w="1774" w:type="dxa"/>
+            <w:tcBorders>
+              <w:top w:val="single" w:sz="8" w:space="0" w:color="000001"/>
+              <w:left w:val="single" w:sz="8" w:space="0" w:color="000001"/>
+              <w:bottom w:val="single" w:sz="8" w:space="0" w:color="000001"/>
+              <w:insideH w:val="single" w:sz="8" w:space="0" w:color="000001"/>
+            </w:tcBorders>
+            <w:shd w:fill="auto" w:val="clear"/>
+            <w:tcMar>
+              <w:left w:w="80" w:type="dxa"/>
             </w:tcMar>
           </w:tcPr>
           <w:p>
@@ -2935,7 +3258,7 @@
         </w:tc>
         <w:tc>
           <w:tcPr>
-            <w:tcW w:w="2220" w:type="dxa"/>
+            <w:tcW w:w="1992" w:type="dxa"/>
             <w:tcBorders>
               <w:top w:val="single" w:sz="8" w:space="0" w:color="000001"/>
               <w:left w:val="single" w:sz="8" w:space="0" w:color="000001"/>
@@ -2946,7 +3269,45 @@
             </w:tcBorders>
             <w:shd w:fill="auto" w:val="clear"/>
             <w:tcMar>
-              <w:left w:w="90" w:type="dxa"/>
+              <w:left w:w="80" w:type="dxa"/>
+            </w:tcMar>
+          </w:tcPr>
+          <w:p>
+            <w:pPr>
+              <w:pStyle w:val="Normal"/>
+              <w:keepNext/>
+              <w:keepLines w:val="false"/>
+              <w:widowControl w:val="false"/>
+              <w:spacing w:lineRule="auto" w:line="240" w:before="0" w:after="0"/>
+              <w:ind w:left="0" w:right="0" w:hanging="0"/>
+              <w:jc w:val="left"/>
+              <w:rPr>
+                <w:b/>
+                <w:b/>
+                <w:bCs/>
+              </w:rPr>
+            </w:pPr>
+            <w:r>
+              <w:rPr>
+                <w:b/>
+                <w:bCs/>
+              </w:rPr>
+              <w:t>16860</w:t>
+            </w:r>
+          </w:p>
+        </w:tc>
+        <w:tc>
+          <w:tcPr>
+            <w:tcW w:w="1695" w:type="dxa"/>
+            <w:tcBorders>
+              <w:top w:val="single" w:sz="8" w:space="0" w:color="000001"/>
+              <w:left w:val="single" w:sz="8" w:space="0" w:color="000001"/>
+              <w:bottom w:val="single" w:sz="8" w:space="0" w:color="000001"/>
+              <w:insideH w:val="single" w:sz="8" w:space="0" w:color="000001"/>
+            </w:tcBorders>
+            <w:shd w:fill="auto" w:val="clear"/>
+            <w:tcMar>
+              <w:left w:w="80" w:type="dxa"/>
             </w:tcMar>
           </w:tcPr>
           <w:p>
@@ -2968,13 +3329,54 @@
             </w:r>
           </w:p>
         </w:tc>
+        <w:tc>
+          <w:tcPr>
+            <w:tcW w:w="1935" w:type="dxa"/>
+            <w:tcBorders>
+              <w:top w:val="single" w:sz="8" w:space="0" w:color="000001"/>
+              <w:left w:val="single" w:sz="8" w:space="0" w:color="000001"/>
+              <w:bottom w:val="single" w:sz="8" w:space="0" w:color="000001"/>
+              <w:right w:val="single" w:sz="8" w:space="0" w:color="000001"/>
+              <w:insideH w:val="single" w:sz="8" w:space="0" w:color="000001"/>
+              <w:insideV w:val="single" w:sz="8" w:space="0" w:color="000001"/>
+            </w:tcBorders>
+            <w:shd w:fill="auto" w:val="clear"/>
+            <w:tcMar>
+              <w:left w:w="80" w:type="dxa"/>
+            </w:tcMar>
+          </w:tcPr>
+          <w:p>
+            <w:pPr>
+              <w:pStyle w:val="Normal"/>
+              <w:keepNext/>
+              <w:keepLines w:val="false"/>
+              <w:widowControl w:val="false"/>
+              <w:spacing w:lineRule="auto" w:line="240" w:before="0" w:after="0"/>
+              <w:ind w:left="0" w:right="0" w:hanging="0"/>
+              <w:jc w:val="left"/>
+              <w:rPr>
+                <w:b/>
+                <w:b/>
+                <w:bCs/>
+              </w:rPr>
+            </w:pPr>
+            <w:r>
+              <w:rPr>
+                <w:b/>
+                <w:bCs/>
+              </w:rPr>
+              <w:t>843</w:t>
+            </w:r>
+          </w:p>
+        </w:tc>
       </w:tr>
       <w:tr>
         <w:trPr/>
         <w:tc>
           <w:tcPr>
-            <w:tcW w:w="555" w:type="dxa"/>
-            <w:tcBorders>
+            <w:tcW w:w="359" w:type="dxa"/>
+            <w:tcBorders>
+              <w:top w:val="single" w:sz="8" w:space="0" w:color="000001"/>
               <w:left w:val="single" w:sz="8" w:space="0" w:color="000001"/>
               <w:bottom w:val="single" w:sz="8" w:space="0" w:color="000001"/>
               <w:right w:val="single" w:sz="8" w:space="0" w:color="000001"/>
@@ -2983,7 +3385,7 @@
             </w:tcBorders>
             <w:shd w:fill="auto" w:val="clear"/>
             <w:tcMar>
-              <w:left w:w="90" w:type="dxa"/>
+              <w:left w:w="80" w:type="dxa"/>
             </w:tcMar>
           </w:tcPr>
           <w:p>
@@ -3012,8 +3414,9 @@
         </w:tc>
         <w:tc>
           <w:tcPr>
-            <w:tcW w:w="3690" w:type="dxa"/>
-            <w:tcBorders>
+            <w:tcW w:w="2400" w:type="dxa"/>
+            <w:tcBorders>
+              <w:top w:val="single" w:sz="8" w:space="0" w:color="000001"/>
               <w:left w:val="single" w:sz="8" w:space="0" w:color="000001"/>
               <w:bottom w:val="single" w:sz="8" w:space="0" w:color="000001"/>
               <w:right w:val="single" w:sz="8" w:space="0" w:color="000001"/>
@@ -3022,7 +3425,7 @@
             </w:tcBorders>
             <w:shd w:fill="auto" w:val="clear"/>
             <w:tcMar>
-              <w:left w:w="90" w:type="dxa"/>
+              <w:left w:w="80" w:type="dxa"/>
             </w:tcMar>
           </w:tcPr>
           <w:p>
@@ -3051,17 +3454,16 @@
         </w:tc>
         <w:tc>
           <w:tcPr>
-            <w:tcW w:w="2730" w:type="dxa"/>
-            <w:tcBorders>
-              <w:left w:val="single" w:sz="8" w:space="0" w:color="000001"/>
-              <w:bottom w:val="single" w:sz="8" w:space="0" w:color="000001"/>
-              <w:right w:val="single" w:sz="8" w:space="0" w:color="000001"/>
-              <w:insideH w:val="single" w:sz="8" w:space="0" w:color="000001"/>
-              <w:insideV w:val="single" w:sz="8" w:space="0" w:color="000001"/>
-            </w:tcBorders>
-            <w:shd w:fill="auto" w:val="clear"/>
-            <w:tcMar>
-              <w:left w:w="90" w:type="dxa"/>
+            <w:tcW w:w="1774" w:type="dxa"/>
+            <w:tcBorders>
+              <w:top w:val="single" w:sz="8" w:space="0" w:color="000001"/>
+              <w:left w:val="single" w:sz="8" w:space="0" w:color="000001"/>
+              <w:bottom w:val="single" w:sz="8" w:space="0" w:color="000001"/>
+              <w:insideH w:val="single" w:sz="8" w:space="0" w:color="000001"/>
+            </w:tcBorders>
+            <w:shd w:fill="auto" w:val="clear"/>
+            <w:tcMar>
+              <w:left w:w="80" w:type="dxa"/>
             </w:tcMar>
           </w:tcPr>
           <w:p>
@@ -3090,8 +3492,9 @@
         </w:tc>
         <w:tc>
           <w:tcPr>
-            <w:tcW w:w="2220" w:type="dxa"/>
-            <w:tcBorders>
+            <w:tcW w:w="1992" w:type="dxa"/>
+            <w:tcBorders>
+              <w:top w:val="single" w:sz="8" w:space="0" w:color="000001"/>
               <w:left w:val="single" w:sz="8" w:space="0" w:color="000001"/>
               <w:bottom w:val="single" w:sz="8" w:space="0" w:color="000001"/>
               <w:right w:val="single" w:sz="8" w:space="0" w:color="000001"/>
@@ -3100,7 +3503,7 @@
             </w:tcBorders>
             <w:shd w:fill="auto" w:val="clear"/>
             <w:tcMar>
-              <w:left w:w="90" w:type="dxa"/>
+              <w:left w:w="80" w:type="dxa"/>
             </w:tcMar>
           </w:tcPr>
           <w:p>
@@ -3112,6 +3515,36 @@
               <w:spacing w:lineRule="auto" w:line="240" w:before="0" w:after="0"/>
               <w:ind w:left="0" w:right="0" w:hanging="0"/>
               <w:jc w:val="left"/>
+              <w:rPr/>
+            </w:pPr>
+            <w:r>
+              <w:rPr/>
+            </w:r>
+          </w:p>
+        </w:tc>
+        <w:tc>
+          <w:tcPr>
+            <w:tcW w:w="1695" w:type="dxa"/>
+            <w:tcBorders>
+              <w:top w:val="single" w:sz="8" w:space="0" w:color="000001"/>
+              <w:left w:val="single" w:sz="8" w:space="0" w:color="000001"/>
+              <w:bottom w:val="single" w:sz="8" w:space="0" w:color="000001"/>
+              <w:insideH w:val="single" w:sz="8" w:space="0" w:color="000001"/>
+            </w:tcBorders>
+            <w:shd w:fill="auto" w:val="clear"/>
+            <w:tcMar>
+              <w:left w:w="80" w:type="dxa"/>
+            </w:tcMar>
+          </w:tcPr>
+          <w:p>
+            <w:pPr>
+              <w:pStyle w:val="Normal"/>
+              <w:keepNext/>
+              <w:keepLines w:val="false"/>
+              <w:widowControl w:val="false"/>
+              <w:spacing w:lineRule="auto" w:line="240" w:before="0" w:after="0"/>
+              <w:ind w:left="0" w:right="0" w:hanging="0"/>
+              <w:jc w:val="left"/>
               <w:rPr>
                 <w:b/>
                 <w:b/>
@@ -3124,42 +3557,43 @@
                 <w:bCs/>
               </w:rPr>
               <w:t>149907</w:t>
+            </w:r>
+          </w:p>
+        </w:tc>
+        <w:tc>
+          <w:tcPr>
+            <w:tcW w:w="1935" w:type="dxa"/>
+            <w:tcBorders>
+              <w:top w:val="single" w:sz="8" w:space="0" w:color="000001"/>
+              <w:left w:val="single" w:sz="8" w:space="0" w:color="000001"/>
+              <w:bottom w:val="single" w:sz="8" w:space="0" w:color="000001"/>
+              <w:right w:val="single" w:sz="8" w:space="0" w:color="000001"/>
+              <w:insideH w:val="single" w:sz="8" w:space="0" w:color="000001"/>
+              <w:insideV w:val="single" w:sz="8" w:space="0" w:color="000001"/>
+            </w:tcBorders>
+            <w:shd w:fill="auto" w:val="clear"/>
+            <w:tcMar>
+              <w:left w:w="80" w:type="dxa"/>
+            </w:tcMar>
+          </w:tcPr>
+          <w:p>
+            <w:pPr>
+              <w:pStyle w:val="Normal"/>
+              <w:keepNext/>
+              <w:keepLines w:val="false"/>
+              <w:widowControl w:val="false"/>
+              <w:spacing w:lineRule="auto" w:line="240" w:before="0" w:after="0"/>
+              <w:ind w:left="0" w:right="0" w:hanging="0"/>
+              <w:jc w:val="left"/>
+              <w:rPr/>
+            </w:pPr>
+            <w:r>
+              <w:rPr/>
             </w:r>
           </w:p>
         </w:tc>
       </w:tr>
     </w:tbl>
-    <w:p>
-      <w:pPr>
-        <w:pStyle w:val="Normal"/>
-        <w:widowControl w:val="false"/>
-        <w:spacing w:lineRule="auto" w:line="240" w:before="0" w:after="0"/>
-        <w:rPr/>
-      </w:pPr>
-      <w:r>
-        <w:rPr/>
-      </w:r>
-    </w:p>
-    <w:p>
-      <w:pPr>
-        <w:pStyle w:val="Normal"/>
-        <w:spacing w:before="0" w:after="0"/>
-        <w:rPr/>
-      </w:pPr>
-      <w:r>
-        <w:rPr/>
-      </w:r>
-    </w:p>
-    <w:p>
-      <w:pPr>
-        <w:pStyle w:val="Normal"/>
-        <w:spacing w:before="0" w:after="0"/>
-        <w:rPr/>
-      </w:pPr>
-      <w:r>
-        <w:rPr/>
-      </w:r>
-    </w:p>
     <w:p>
       <w:pPr>
         <w:pStyle w:val="Normal"/>
@@ -3174,7 +3608,33 @@
       <w:r>
         <w:rPr/>
         <w:tab/>
-        <w:t>Как видим, выгодно использовать дерево для хранения и удаления дубликатов-символов из строки, когда длина строки достаточно высока, превышает 150 символов, и встречается множество повторяющихся символов. Как показывает практика, в тексте, превышающем длиной 200 символов (на Латыни), все символы повторются. Если эти условия не выполняются, выгоднее и быстрее получается реализация без дерева.</w:t>
+        <w:t xml:space="preserve">Как видим, выгодно использовать дерево для хранения и удаления дубликатов-символов из строки, когда длина строки достаточно высока, превышает 150 символов, и встречается множество повторяющихся символов. Как показывает практика, в тексте, превышающем длиной 200 символов (на Латыни), все символы </w:t>
+      </w:r>
+      <w:r>
+        <w:rPr/>
+        <w:t>повторяются.</w:t>
+      </w:r>
+      <w:r>
+        <w:rPr/>
+        <w:t xml:space="preserve"> Если эти условия не выполняются, выгоднее и быстрее получается реализация без дерева.</w:t>
+      </w:r>
+    </w:p>
+    <w:p>
+      <w:pPr>
+        <w:pStyle w:val="Normal"/>
+        <w:widowControl/>
+        <w:spacing w:lineRule="auto" w:line="276" w:before="0" w:after="0"/>
+        <w:ind w:left="0" w:right="0" w:hanging="0"/>
+        <w:jc w:val="left"/>
+        <w:rPr/>
+      </w:pPr>
+      <w:r>
+        <w:rPr/>
+        <w:tab/>
+      </w:r>
+      <w:r>
+        <w:rPr/>
+        <w:t>Однако, надо учитывать, что выигрыш происходит лишь по времени. По памяти строка затрачивает 1 байт на символ, а при реализации деревом, создаются Node, каждая из которых занимает 20 байт памяти. Поэтому реализация деревом затратнее по памяти в 20 раз, но это не так важно, как выигрыш по скорости, в современных реалиях</w:t>
       </w:r>
     </w:p>
     <w:p>
@@ -3507,7 +3967,6 @@
       <w:rPr>
         <w:rFonts w:ascii="Arial" w:hAnsi="Arial" w:eastAsia="Arial" w:cs="Arial"/>
         <w:color w:val="000000"/>
-        <w:sz w:val="22"/>
         <w:szCs w:val="22"/>
         <w:lang w:val="ru-RU" w:eastAsia="zh-CN" w:bidi="hi-IN"/>
       </w:rPr>
@@ -3523,6 +3982,7 @@
       <w:keepNext/>
       <w:keepLines w:val="false"/>
       <w:widowControl/>
+      <w:bidi w:val="0"/>
       <w:spacing w:lineRule="auto" w:line="276" w:before="0" w:after="0"/>
       <w:ind w:left="0" w:right="0" w:hanging="0"/>
       <w:jc w:val="left"/>
@@ -3547,105 +4007,119 @@
   </w:style>
   <w:style w:type="paragraph" w:styleId="1">
     <w:name w:val="Heading 1"/>
-    <w:basedOn w:val="Normal1"/>
     <w:next w:val="Normal"/>
     <w:qFormat/>
     <w:pPr>
       <w:keepNext/>
       <w:keepLines/>
+      <w:widowControl w:val="false"/>
       <w:spacing w:lineRule="auto" w:line="240" w:before="400" w:after="120"/>
       <w:contextualSpacing/>
     </w:pPr>
     <w:rPr>
+      <w:rFonts w:ascii="Arial" w:hAnsi="Arial" w:eastAsia="Arial" w:cs="Arial"/>
+      <w:color w:val="000000"/>
       <w:sz w:val="40"/>
       <w:szCs w:val="40"/>
+      <w:lang w:val="ru-RU" w:eastAsia="zh-CN" w:bidi="hi-IN"/>
     </w:rPr>
   </w:style>
   <w:style w:type="paragraph" w:styleId="2">
     <w:name w:val="Heading 2"/>
-    <w:basedOn w:val="Normal1"/>
     <w:next w:val="Normal"/>
     <w:qFormat/>
     <w:pPr>
       <w:keepNext/>
       <w:keepLines/>
+      <w:widowControl w:val="false"/>
       <w:spacing w:lineRule="auto" w:line="240" w:before="360" w:after="120"/>
       <w:contextualSpacing/>
     </w:pPr>
     <w:rPr>
+      <w:rFonts w:ascii="Arial" w:hAnsi="Arial" w:eastAsia="Arial" w:cs="Arial"/>
       <w:b w:val="false"/>
+      <w:color w:val="000000"/>
       <w:sz w:val="32"/>
       <w:szCs w:val="32"/>
+      <w:lang w:val="ru-RU" w:eastAsia="zh-CN" w:bidi="hi-IN"/>
     </w:rPr>
   </w:style>
   <w:style w:type="paragraph" w:styleId="3">
     <w:name w:val="Heading 3"/>
-    <w:basedOn w:val="Normal1"/>
     <w:next w:val="Normal"/>
     <w:qFormat/>
     <w:pPr>
       <w:keepNext/>
       <w:keepLines/>
+      <w:widowControl w:val="false"/>
       <w:spacing w:lineRule="auto" w:line="240" w:before="320" w:after="80"/>
       <w:contextualSpacing/>
     </w:pPr>
     <w:rPr>
+      <w:rFonts w:ascii="Arial" w:hAnsi="Arial" w:eastAsia="Arial" w:cs="Arial"/>
       <w:b w:val="false"/>
       <w:color w:val="434343"/>
       <w:sz w:val="28"/>
       <w:szCs w:val="28"/>
+      <w:lang w:val="ru-RU" w:eastAsia="zh-CN" w:bidi="hi-IN"/>
     </w:rPr>
   </w:style>
   <w:style w:type="paragraph" w:styleId="4">
     <w:name w:val="Heading 4"/>
-    <w:basedOn w:val="Normal1"/>
     <w:next w:val="Normal"/>
     <w:qFormat/>
     <w:pPr>
       <w:keepNext/>
       <w:keepLines/>
+      <w:widowControl w:val="false"/>
       <w:spacing w:lineRule="auto" w:line="240" w:before="280" w:after="80"/>
       <w:contextualSpacing/>
     </w:pPr>
     <w:rPr>
+      <w:rFonts w:ascii="Arial" w:hAnsi="Arial" w:eastAsia="Arial" w:cs="Arial"/>
       <w:color w:val="666666"/>
       <w:sz w:val="24"/>
       <w:szCs w:val="24"/>
+      <w:lang w:val="ru-RU" w:eastAsia="zh-CN" w:bidi="hi-IN"/>
     </w:rPr>
   </w:style>
   <w:style w:type="paragraph" w:styleId="5">
     <w:name w:val="Heading 5"/>
-    <w:basedOn w:val="Normal1"/>
     <w:next w:val="Normal"/>
     <w:qFormat/>
     <w:pPr>
       <w:keepNext/>
       <w:keepLines/>
+      <w:widowControl w:val="false"/>
       <w:spacing w:lineRule="auto" w:line="240" w:before="240" w:after="80"/>
       <w:contextualSpacing/>
     </w:pPr>
     <w:rPr>
+      <w:rFonts w:ascii="Arial" w:hAnsi="Arial" w:eastAsia="Arial" w:cs="Arial"/>
       <w:color w:val="666666"/>
       <w:sz w:val="22"/>
       <w:szCs w:val="22"/>
+      <w:lang w:val="ru-RU" w:eastAsia="zh-CN" w:bidi="hi-IN"/>
     </w:rPr>
   </w:style>
   <w:style w:type="paragraph" w:styleId="6">
     <w:name w:val="Heading 6"/>
-    <w:basedOn w:val="Normal1"/>
     <w:next w:val="Normal"/>
     <w:qFormat/>
     <w:pPr>
       <w:keepNext/>
       <w:keepLines/>
+      <w:widowControl w:val="false"/>
       <w:spacing w:lineRule="auto" w:line="240" w:before="240" w:after="80"/>
       <w:contextualSpacing/>
     </w:pPr>
     <w:rPr>
+      <w:rFonts w:ascii="Arial" w:hAnsi="Arial" w:eastAsia="Arial" w:cs="Arial"/>
       <w:i/>
       <w:color w:val="666666"/>
       <w:sz w:val="22"/>
       <w:szCs w:val="22"/>
+      <w:lang w:val="ru-RU" w:eastAsia="zh-CN" w:bidi="hi-IN"/>
     </w:rPr>
   </w:style>
   <w:style w:type="paragraph" w:styleId="Style8">
@@ -3706,7 +4180,7 @@
       <w:rFonts w:cs="FreeSans"/>
     </w:rPr>
   </w:style>
-  <w:style w:type="paragraph" w:styleId="Normal1" w:default="1">
+  <w:style w:type="paragraph" w:styleId="LOnormal" w:default="1">
     <w:name w:val="LO-normal"/>
     <w:qFormat/>
     <w:pPr>
@@ -3734,7 +4208,7 @@
   </w:style>
   <w:style w:type="paragraph" w:styleId="Style13">
     <w:name w:val="Title"/>
-    <w:basedOn w:val="Normal1"/>
+    <w:basedOn w:val="LOnormal"/>
     <w:next w:val="Normal"/>
     <w:qFormat/>
     <w:pPr>
@@ -3750,7 +4224,7 @@
   </w:style>
   <w:style w:type="paragraph" w:styleId="Style14">
     <w:name w:val="Subtitle"/>
-    <w:basedOn w:val="Normal1"/>
+    <w:basedOn w:val="LOnormal"/>
     <w:next w:val="Normal"/>
     <w:qFormat/>
     <w:pPr>
@@ -3774,6 +4248,20 @@
     <w:pPr/>
     <w:rPr/>
   </w:style>
+  <w:style w:type="paragraph" w:styleId="Style16">
+    <w:name w:val="Содержимое таблицы"/>
+    <w:basedOn w:val="Normal"/>
+    <w:qFormat/>
+    <w:pPr/>
+    <w:rPr/>
+  </w:style>
+  <w:style w:type="paragraph" w:styleId="Style17">
+    <w:name w:val="Заголовок таблицы"/>
+    <w:basedOn w:val="Style16"/>
+    <w:qFormat/>
+    <w:pPr/>
+    <w:rPr/>
+  </w:style>
   <w:style w:type="table" w:default="1" w:styleId="TableNormal">
     <w:name w:val="Table Normal"/>
   </w:style>

</xml_diff>